<commit_message>
added objective and scope
</commit_message>
<xml_diff>
--- a/Proposal.docx
+++ b/Proposal.docx
@@ -180,16 +180,16 @@
         <w:rPr>
           <w:rFonts w:ascii="Times New Roman" w:hAnsi="Times New Roman" w:cs="Times New Roman"/>
           <w:b/>
-          <w:sz w:val="24"/>
-          <w:szCs w:val="24"/>
-        </w:rPr>
-      </w:pPr>
-      <w:r>
-        <w:rPr>
-          <w:rFonts w:ascii="Times New Roman" w:hAnsi="Times New Roman" w:cs="Times New Roman"/>
-          <w:b/>
-          <w:sz w:val="24"/>
-          <w:szCs w:val="24"/>
+          <w:sz w:val="28"/>
+          <w:szCs w:val="28"/>
+        </w:rPr>
+      </w:pPr>
+      <w:r>
+        <w:rPr>
+          <w:rFonts w:ascii="Times New Roman" w:hAnsi="Times New Roman" w:cs="Times New Roman"/>
+          <w:b/>
+          <w:sz w:val="28"/>
+          <w:szCs w:val="28"/>
         </w:rPr>
         <w:t xml:space="preserve">Introduction of </w:t>
       </w:r>
@@ -197,8 +197,8 @@
         <w:rPr>
           <w:rFonts w:ascii="Times New Roman" w:hAnsi="Times New Roman" w:cs="Times New Roman"/>
           <w:b/>
-          <w:sz w:val="24"/>
-          <w:szCs w:val="24"/>
+          <w:sz w:val="28"/>
+          <w:szCs w:val="28"/>
         </w:rPr>
         <w:t xml:space="preserve">XYZ </w:t>
       </w:r>
@@ -206,8 +206,8 @@
         <w:rPr>
           <w:rFonts w:ascii="Times New Roman" w:hAnsi="Times New Roman" w:cs="Times New Roman"/>
           <w:b/>
-          <w:sz w:val="24"/>
-          <w:szCs w:val="24"/>
+          <w:sz w:val="28"/>
+          <w:szCs w:val="28"/>
         </w:rPr>
         <w:t>Pharmacy Management System</w:t>
       </w:r>
@@ -519,16 +519,16 @@
         <w:rPr>
           <w:rFonts w:ascii="Times New Roman" w:hAnsi="Times New Roman" w:cs="Times New Roman"/>
           <w:b/>
-          <w:sz w:val="24"/>
-          <w:szCs w:val="24"/>
-        </w:rPr>
-      </w:pPr>
-      <w:r>
-        <w:rPr>
-          <w:rFonts w:ascii="Times New Roman" w:hAnsi="Times New Roman" w:cs="Times New Roman"/>
-          <w:b/>
-          <w:sz w:val="24"/>
-          <w:szCs w:val="24"/>
+          <w:sz w:val="28"/>
+          <w:szCs w:val="28"/>
+        </w:rPr>
+      </w:pPr>
+      <w:r>
+        <w:rPr>
+          <w:rFonts w:ascii="Times New Roman" w:hAnsi="Times New Roman" w:cs="Times New Roman"/>
+          <w:b/>
+          <w:sz w:val="28"/>
+          <w:szCs w:val="28"/>
         </w:rPr>
         <w:t>Problem Statement</w:t>
       </w:r>
@@ -576,7 +576,23 @@
           <w:sz w:val="24"/>
           <w:szCs w:val="24"/>
         </w:rPr>
-        <w:t>For the medicine stock management, pharmac</w:t>
+        <w:t>For</w:t>
+      </w:r>
+      <w:r>
+        <w:rPr>
+          <w:rFonts w:ascii="Times New Roman" w:hAnsi="Times New Roman" w:cs="Times New Roman"/>
+          <w:sz w:val="24"/>
+          <w:szCs w:val="24"/>
+        </w:rPr>
+        <w:t xml:space="preserve"> the medicine stock management </w:t>
+      </w:r>
+      <w:r>
+        <w:rPr>
+          <w:rFonts w:ascii="Times New Roman" w:hAnsi="Times New Roman" w:cs="Times New Roman"/>
+          <w:sz w:val="24"/>
+          <w:szCs w:val="24"/>
+        </w:rPr>
+        <w:t>pharmac</w:t>
       </w:r>
       <w:r>
         <w:rPr>
@@ -607,7 +623,15 @@
           <w:sz w:val="24"/>
           <w:szCs w:val="24"/>
         </w:rPr>
-        <w:t>There is no alert when the stock of medicine is shortage.</w:t>
+        <w:t>There is no alert when th</w:t>
+      </w:r>
+      <w:r>
+        <w:rPr>
+          <w:rFonts w:ascii="Times New Roman" w:hAnsi="Times New Roman" w:cs="Times New Roman"/>
+          <w:sz w:val="24"/>
+          <w:szCs w:val="24"/>
+        </w:rPr>
+        <w:t>ere is sortage of stock of medicinal drugs.</w:t>
       </w:r>
     </w:p>
     <w:p>
@@ -644,16 +668,16 @@
         <w:rPr>
           <w:rFonts w:ascii="Times New Roman" w:hAnsi="Times New Roman" w:cs="Times New Roman"/>
           <w:b/>
-          <w:sz w:val="24"/>
-          <w:szCs w:val="24"/>
-        </w:rPr>
-      </w:pPr>
-      <w:r>
-        <w:rPr>
-          <w:rFonts w:ascii="Times New Roman" w:hAnsi="Times New Roman" w:cs="Times New Roman"/>
-          <w:b/>
-          <w:sz w:val="24"/>
-          <w:szCs w:val="24"/>
+          <w:sz w:val="28"/>
+          <w:szCs w:val="28"/>
+        </w:rPr>
+      </w:pPr>
+      <w:r>
+        <w:rPr>
+          <w:rFonts w:ascii="Times New Roman" w:hAnsi="Times New Roman" w:cs="Times New Roman"/>
+          <w:b/>
+          <w:sz w:val="28"/>
+          <w:szCs w:val="28"/>
         </w:rPr>
         <w:t>Objectives</w:t>
       </w:r>
@@ -681,16 +705,422 @@
     <w:p>
       <w:pPr>
         <w:pStyle w:val="ListParagraph"/>
+        <w:numPr>
+          <w:ilvl w:val="2"/>
+          <w:numId w:val="7"/>
+        </w:numPr>
+        <w:spacing w:line="360" w:lineRule="auto"/>
+        <w:rPr>
+          <w:rFonts w:ascii="Times New Roman" w:hAnsi="Times New Roman" w:cs="Times New Roman"/>
+          <w:sz w:val="24"/>
+          <w:szCs w:val="24"/>
+        </w:rPr>
+      </w:pPr>
+      <w:r>
+        <w:rPr>
+          <w:rFonts w:ascii="Times New Roman" w:hAnsi="Times New Roman" w:cs="Times New Roman"/>
+          <w:sz w:val="24"/>
+          <w:szCs w:val="24"/>
+        </w:rPr>
+        <w:t>Quick availability</w:t>
+      </w:r>
+      <w:r>
+        <w:rPr>
+          <w:rFonts w:ascii="Times New Roman" w:hAnsi="Times New Roman" w:cs="Times New Roman"/>
+          <w:sz w:val="24"/>
+          <w:szCs w:val="24"/>
+        </w:rPr>
+        <w:tab/>
+        <w:t>of medicine for any type of illness</w:t>
+      </w:r>
+    </w:p>
+    <w:p>
+      <w:pPr>
+        <w:pStyle w:val="ListParagraph"/>
+        <w:numPr>
+          <w:ilvl w:val="2"/>
+          <w:numId w:val="7"/>
+        </w:numPr>
+        <w:spacing w:line="360" w:lineRule="auto"/>
+        <w:rPr>
+          <w:rFonts w:ascii="Times New Roman" w:hAnsi="Times New Roman" w:cs="Times New Roman"/>
+          <w:sz w:val="24"/>
+          <w:szCs w:val="24"/>
+        </w:rPr>
+      </w:pPr>
+      <w:r>
+        <w:rPr>
+          <w:rFonts w:ascii="Times New Roman" w:hAnsi="Times New Roman" w:cs="Times New Roman"/>
+          <w:sz w:val="24"/>
+          <w:szCs w:val="24"/>
+        </w:rPr>
+        <w:t>Provide Alert message when there is shortage of stock of medicine.</w:t>
+      </w:r>
+    </w:p>
+    <w:p>
+      <w:pPr>
+        <w:pStyle w:val="ListParagraph"/>
+        <w:numPr>
+          <w:ilvl w:val="2"/>
+          <w:numId w:val="7"/>
+        </w:numPr>
+        <w:spacing w:line="360" w:lineRule="auto"/>
+        <w:rPr>
+          <w:rFonts w:ascii="Times New Roman" w:hAnsi="Times New Roman" w:cs="Times New Roman"/>
+          <w:sz w:val="24"/>
+          <w:szCs w:val="24"/>
+        </w:rPr>
+      </w:pPr>
+      <w:r>
+        <w:rPr>
+          <w:rFonts w:ascii="Times New Roman" w:hAnsi="Times New Roman" w:cs="Times New Roman"/>
+          <w:sz w:val="24"/>
+          <w:szCs w:val="24"/>
+        </w:rPr>
+        <w:t>Quick access of customers medical info.</w:t>
+      </w:r>
+    </w:p>
+    <w:p>
+      <w:pPr>
+        <w:pStyle w:val="ListParagraph"/>
+        <w:numPr>
+          <w:ilvl w:val="2"/>
+          <w:numId w:val="7"/>
+        </w:numPr>
+        <w:spacing w:line="360" w:lineRule="auto"/>
+        <w:rPr>
+          <w:rFonts w:ascii="Times New Roman" w:hAnsi="Times New Roman" w:cs="Times New Roman"/>
+          <w:sz w:val="24"/>
+          <w:szCs w:val="24"/>
+        </w:rPr>
+      </w:pPr>
+      <w:r>
+        <w:rPr>
+          <w:rFonts w:ascii="Times New Roman" w:hAnsi="Times New Roman" w:cs="Times New Roman"/>
+          <w:sz w:val="24"/>
+          <w:szCs w:val="24"/>
+        </w:rPr>
+        <w:t>Order required medicine any time from home.</w:t>
+      </w:r>
+    </w:p>
+    <w:p>
+      <w:pPr>
+        <w:pStyle w:val="ListParagraph"/>
         <w:spacing w:line="360" w:lineRule="auto"/>
         <w:ind w:left="360"/>
         <w:rPr>
           <w:rFonts w:ascii="Times New Roman" w:hAnsi="Times New Roman" w:cs="Times New Roman"/>
+          <w:b/>
+          <w:sz w:val="28"/>
+          <w:szCs w:val="28"/>
+        </w:rPr>
+      </w:pPr>
+    </w:p>
+    <w:p>
+      <w:pPr>
+        <w:pStyle w:val="ListParagraph"/>
+        <w:spacing w:line="360" w:lineRule="auto"/>
+        <w:ind w:left="360"/>
+        <w:rPr>
+          <w:rFonts w:ascii="Times New Roman" w:hAnsi="Times New Roman" w:cs="Times New Roman"/>
+          <w:b/>
+          <w:sz w:val="28"/>
+          <w:szCs w:val="28"/>
+        </w:rPr>
+      </w:pPr>
+    </w:p>
+    <w:p>
+      <w:pPr>
+        <w:pStyle w:val="ListParagraph"/>
+        <w:spacing w:line="360" w:lineRule="auto"/>
+        <w:ind w:left="360"/>
+        <w:rPr>
+          <w:rFonts w:ascii="Times New Roman" w:hAnsi="Times New Roman" w:cs="Times New Roman"/>
+          <w:b/>
+          <w:sz w:val="28"/>
+          <w:szCs w:val="28"/>
+        </w:rPr>
+      </w:pPr>
+    </w:p>
+    <w:p>
+      <w:pPr>
+        <w:pStyle w:val="ListParagraph"/>
+        <w:spacing w:line="360" w:lineRule="auto"/>
+        <w:ind w:left="360"/>
+        <w:rPr>
+          <w:rFonts w:ascii="Times New Roman" w:hAnsi="Times New Roman" w:cs="Times New Roman"/>
+          <w:b/>
+          <w:sz w:val="28"/>
+          <w:szCs w:val="28"/>
+        </w:rPr>
+      </w:pPr>
+    </w:p>
+    <w:p>
+      <w:pPr>
+        <w:pStyle w:val="ListParagraph"/>
+        <w:spacing w:line="360" w:lineRule="auto"/>
+        <w:ind w:left="360"/>
+        <w:rPr>
+          <w:rFonts w:ascii="Times New Roman" w:hAnsi="Times New Roman" w:cs="Times New Roman"/>
+          <w:b/>
+          <w:sz w:val="28"/>
+          <w:szCs w:val="28"/>
+        </w:rPr>
+      </w:pPr>
+    </w:p>
+    <w:p>
+      <w:pPr>
+        <w:pStyle w:val="ListParagraph"/>
+        <w:spacing w:line="360" w:lineRule="auto"/>
+        <w:ind w:left="360"/>
+        <w:rPr>
+          <w:rFonts w:ascii="Times New Roman" w:hAnsi="Times New Roman" w:cs="Times New Roman"/>
+          <w:b/>
+          <w:sz w:val="28"/>
+          <w:szCs w:val="28"/>
+        </w:rPr>
+      </w:pPr>
+    </w:p>
+    <w:p>
+      <w:pPr>
+        <w:pStyle w:val="ListParagraph"/>
+        <w:spacing w:line="360" w:lineRule="auto"/>
+        <w:ind w:left="360"/>
+        <w:rPr>
+          <w:rFonts w:ascii="Times New Roman" w:hAnsi="Times New Roman" w:cs="Times New Roman"/>
+          <w:b/>
+          <w:sz w:val="28"/>
+          <w:szCs w:val="28"/>
+        </w:rPr>
+      </w:pPr>
+    </w:p>
+    <w:p>
+      <w:pPr>
+        <w:pStyle w:val="ListParagraph"/>
+        <w:numPr>
+          <w:ilvl w:val="1"/>
+          <w:numId w:val="1"/>
+        </w:numPr>
+        <w:spacing w:line="360" w:lineRule="auto"/>
+        <w:rPr>
+          <w:rFonts w:ascii="Times New Roman" w:hAnsi="Times New Roman" w:cs="Times New Roman"/>
+          <w:b/>
+          <w:sz w:val="28"/>
+          <w:szCs w:val="28"/>
+        </w:rPr>
+      </w:pPr>
+      <w:r>
+        <w:rPr>
+          <w:rFonts w:ascii="Times New Roman" w:hAnsi="Times New Roman" w:cs="Times New Roman"/>
+          <w:b/>
+          <w:sz w:val="28"/>
+          <w:szCs w:val="28"/>
+        </w:rPr>
+        <w:t>Scope and limitation</w:t>
+      </w:r>
+    </w:p>
+    <w:p>
+      <w:pPr>
+        <w:pStyle w:val="ListParagraph"/>
+        <w:spacing w:line="360" w:lineRule="auto"/>
+        <w:ind w:left="360"/>
+        <w:rPr>
+          <w:rFonts w:ascii="Times New Roman" w:hAnsi="Times New Roman" w:cs="Times New Roman"/>
+          <w:b/>
+          <w:sz w:val="28"/>
+          <w:szCs w:val="28"/>
+        </w:rPr>
+      </w:pPr>
+      <w:r>
+        <w:rPr>
+          <w:rFonts w:ascii="Times New Roman" w:hAnsi="Times New Roman" w:cs="Times New Roman"/>
+          <w:b/>
+          <w:sz w:val="28"/>
+          <w:szCs w:val="28"/>
+        </w:rPr>
+        <w:t>Scope</w:t>
+      </w:r>
+    </w:p>
+    <w:p>
+      <w:pPr>
+        <w:pStyle w:val="ListParagraph"/>
+        <w:numPr>
+          <w:ilvl w:val="2"/>
+          <w:numId w:val="11"/>
+        </w:numPr>
+        <w:spacing w:line="360" w:lineRule="auto"/>
+        <w:rPr>
+          <w:rFonts w:ascii="Times New Roman" w:hAnsi="Times New Roman" w:cs="Times New Roman"/>
+          <w:b/>
+          <w:sz w:val="24"/>
+          <w:szCs w:val="24"/>
+        </w:rPr>
+      </w:pPr>
+      <w:r>
+        <w:rPr>
+          <w:rFonts w:ascii="Times New Roman" w:hAnsi="Times New Roman" w:cs="Times New Roman"/>
+          <w:sz w:val="24"/>
+          <w:szCs w:val="24"/>
+        </w:rPr>
+        <w:t>Saves time</w:t>
+      </w:r>
+    </w:p>
+    <w:p>
+      <w:pPr>
+        <w:pStyle w:val="ListParagraph"/>
+        <w:numPr>
+          <w:ilvl w:val="2"/>
+          <w:numId w:val="11"/>
+        </w:numPr>
+        <w:spacing w:line="360" w:lineRule="auto"/>
+        <w:rPr>
+          <w:rFonts w:ascii="Times New Roman" w:hAnsi="Times New Roman" w:cs="Times New Roman"/>
+          <w:b/>
+          <w:sz w:val="24"/>
+          <w:szCs w:val="24"/>
+        </w:rPr>
+      </w:pPr>
+      <w:r>
+        <w:rPr>
+          <w:rFonts w:ascii="Times New Roman" w:hAnsi="Times New Roman" w:cs="Times New Roman"/>
+          <w:sz w:val="24"/>
+          <w:szCs w:val="24"/>
+        </w:rPr>
+        <w:t>Easy to update</w:t>
+      </w:r>
+    </w:p>
+    <w:p>
+      <w:pPr>
+        <w:pStyle w:val="ListParagraph"/>
+        <w:numPr>
+          <w:ilvl w:val="2"/>
+          <w:numId w:val="11"/>
+        </w:numPr>
+        <w:spacing w:line="360" w:lineRule="auto"/>
+        <w:rPr>
+          <w:rFonts w:ascii="Times New Roman" w:hAnsi="Times New Roman" w:cs="Times New Roman"/>
+          <w:b/>
+          <w:sz w:val="24"/>
+          <w:szCs w:val="24"/>
+        </w:rPr>
+      </w:pPr>
+      <w:r>
+        <w:rPr>
+          <w:rFonts w:ascii="Times New Roman" w:hAnsi="Times New Roman" w:cs="Times New Roman"/>
+          <w:sz w:val="24"/>
+          <w:szCs w:val="24"/>
+        </w:rPr>
+        <w:t>Less effort</w:t>
+      </w:r>
+    </w:p>
+    <w:p>
+      <w:pPr>
+        <w:pStyle w:val="ListParagraph"/>
+        <w:numPr>
+          <w:ilvl w:val="2"/>
+          <w:numId w:val="11"/>
+        </w:numPr>
+        <w:spacing w:line="360" w:lineRule="auto"/>
+        <w:rPr>
+          <w:rFonts w:ascii="Times New Roman" w:hAnsi="Times New Roman" w:cs="Times New Roman"/>
+          <w:b/>
+          <w:sz w:val="24"/>
+          <w:szCs w:val="24"/>
+        </w:rPr>
+      </w:pPr>
+      <w:r>
+        <w:rPr>
+          <w:rFonts w:ascii="Times New Roman" w:hAnsi="Times New Roman" w:cs="Times New Roman"/>
+          <w:sz w:val="24"/>
+          <w:szCs w:val="24"/>
+        </w:rPr>
+        <w:t>Keeps uptodate</w:t>
+      </w:r>
+    </w:p>
+    <w:p>
+      <w:pPr>
+        <w:pStyle w:val="ListParagraph"/>
+        <w:numPr>
+          <w:ilvl w:val="2"/>
+          <w:numId w:val="11"/>
+        </w:numPr>
+        <w:spacing w:line="360" w:lineRule="auto"/>
+        <w:rPr>
+          <w:rFonts w:ascii="Times New Roman" w:hAnsi="Times New Roman" w:cs="Times New Roman"/>
+          <w:b/>
+          <w:sz w:val="24"/>
+          <w:szCs w:val="24"/>
+        </w:rPr>
+      </w:pPr>
+      <w:r>
+        <w:rPr>
+          <w:rFonts w:ascii="Times New Roman" w:hAnsi="Times New Roman" w:cs="Times New Roman"/>
+          <w:sz w:val="24"/>
+          <w:szCs w:val="24"/>
+        </w:rPr>
+        <w:t xml:space="preserve">Any </w:t>
+      </w:r>
+    </w:p>
+    <w:p>
+      <w:pPr>
+        <w:pStyle w:val="ListParagraph"/>
+        <w:spacing w:line="360" w:lineRule="auto"/>
+        <w:ind w:left="360"/>
+        <w:rPr>
+          <w:rFonts w:ascii="Times New Roman" w:hAnsi="Times New Roman" w:cs="Times New Roman"/>
+          <w:sz w:val="24"/>
+          <w:szCs w:val="24"/>
+        </w:rPr>
+      </w:pPr>
+    </w:p>
+    <w:p>
+      <w:pPr>
+        <w:pStyle w:val="ListParagraph"/>
+        <w:spacing w:line="360" w:lineRule="auto"/>
+        <w:ind w:left="360"/>
+        <w:rPr>
+          <w:rFonts w:ascii="Times New Roman" w:hAnsi="Times New Roman" w:cs="Times New Roman"/>
+          <w:b/>
+          <w:sz w:val="24"/>
+          <w:szCs w:val="24"/>
+        </w:rPr>
+      </w:pPr>
+      <w:r>
+        <w:rPr>
+          <w:rFonts w:ascii="Times New Roman" w:hAnsi="Times New Roman" w:cs="Times New Roman"/>
+          <w:b/>
+          <w:sz w:val="24"/>
+          <w:szCs w:val="24"/>
+        </w:rPr>
+        <w:t>Limitation</w:t>
+      </w:r>
+    </w:p>
+    <w:p>
+      <w:pPr>
+        <w:pStyle w:val="ListParagraph"/>
+        <w:spacing w:line="360" w:lineRule="auto"/>
+        <w:ind w:left="360"/>
+        <w:rPr>
+          <w:rFonts w:ascii="Times New Roman" w:hAnsi="Times New Roman" w:cs="Times New Roman"/>
+          <w:b/>
           <w:sz w:val="24"/>
           <w:szCs w:val="24"/>
         </w:rPr>
       </w:pPr>
       <w:bookmarkStart w:id="0" w:name="_GoBack"/>
       <w:bookmarkEnd w:id="0"/>
+    </w:p>
+    <w:p>
+      <w:pPr>
+        <w:pStyle w:val="ListParagraph"/>
+        <w:spacing w:line="360" w:lineRule="auto"/>
+        <w:ind w:left="360"/>
+        <w:rPr>
+          <w:rFonts w:ascii="Times New Roman" w:hAnsi="Times New Roman" w:cs="Times New Roman"/>
+          <w:sz w:val="24"/>
+          <w:szCs w:val="24"/>
+        </w:rPr>
+      </w:pPr>
     </w:p>
     <w:p>
       <w:pPr>
@@ -870,6 +1300,119 @@
     </w:lvl>
   </w:abstractNum>
   <w:abstractNum w:abstractNumId="1" w15:restartNumberingAfterBreak="0">
+    <w:nsid w:val="1AE15D31"/>
+    <w:multiLevelType w:val="multilevel"/>
+    <w:tmpl w:val="08090021"/>
+    <w:lvl w:ilvl="0">
+      <w:start w:val="1"/>
+      <w:numFmt w:val="bullet"/>
+      <w:lvlText w:val=""/>
+      <w:lvlJc w:val="left"/>
+      <w:pPr>
+        <w:ind w:left="360" w:hanging="360"/>
+      </w:pPr>
+      <w:rPr>
+        <w:rFonts w:ascii="Wingdings" w:hAnsi="Wingdings" w:hint="default"/>
+      </w:rPr>
+    </w:lvl>
+    <w:lvl w:ilvl="1">
+      <w:start w:val="1"/>
+      <w:numFmt w:val="bullet"/>
+      <w:lvlText w:val=""/>
+      <w:lvlJc w:val="left"/>
+      <w:pPr>
+        <w:ind w:left="720" w:hanging="360"/>
+      </w:pPr>
+      <w:rPr>
+        <w:rFonts w:ascii="Wingdings" w:hAnsi="Wingdings" w:hint="default"/>
+      </w:rPr>
+    </w:lvl>
+    <w:lvl w:ilvl="2">
+      <w:start w:val="1"/>
+      <w:numFmt w:val="bullet"/>
+      <w:lvlText w:val=""/>
+      <w:lvlJc w:val="left"/>
+      <w:pPr>
+        <w:ind w:left="1080" w:hanging="360"/>
+      </w:pPr>
+      <w:rPr>
+        <w:rFonts w:ascii="Wingdings" w:hAnsi="Wingdings" w:hint="default"/>
+      </w:rPr>
+    </w:lvl>
+    <w:lvl w:ilvl="3">
+      <w:start w:val="1"/>
+      <w:numFmt w:val="bullet"/>
+      <w:lvlText w:val=""/>
+      <w:lvlJc w:val="left"/>
+      <w:pPr>
+        <w:ind w:left="1440" w:hanging="360"/>
+      </w:pPr>
+      <w:rPr>
+        <w:rFonts w:ascii="Symbol" w:hAnsi="Symbol" w:hint="default"/>
+      </w:rPr>
+    </w:lvl>
+    <w:lvl w:ilvl="4">
+      <w:start w:val="1"/>
+      <w:numFmt w:val="bullet"/>
+      <w:lvlText w:val=""/>
+      <w:lvlJc w:val="left"/>
+      <w:pPr>
+        <w:ind w:left="1800" w:hanging="360"/>
+      </w:pPr>
+      <w:rPr>
+        <w:rFonts w:ascii="Symbol" w:hAnsi="Symbol" w:hint="default"/>
+      </w:rPr>
+    </w:lvl>
+    <w:lvl w:ilvl="5">
+      <w:start w:val="1"/>
+      <w:numFmt w:val="bullet"/>
+      <w:lvlText w:val=""/>
+      <w:lvlJc w:val="left"/>
+      <w:pPr>
+        <w:ind w:left="2160" w:hanging="360"/>
+      </w:pPr>
+      <w:rPr>
+        <w:rFonts w:ascii="Wingdings" w:hAnsi="Wingdings" w:hint="default"/>
+      </w:rPr>
+    </w:lvl>
+    <w:lvl w:ilvl="6">
+      <w:start w:val="1"/>
+      <w:numFmt w:val="bullet"/>
+      <w:lvlText w:val=""/>
+      <w:lvlJc w:val="left"/>
+      <w:pPr>
+        <w:ind w:left="2520" w:hanging="360"/>
+      </w:pPr>
+      <w:rPr>
+        <w:rFonts w:ascii="Wingdings" w:hAnsi="Wingdings" w:hint="default"/>
+      </w:rPr>
+    </w:lvl>
+    <w:lvl w:ilvl="7">
+      <w:start w:val="1"/>
+      <w:numFmt w:val="bullet"/>
+      <w:lvlText w:val=""/>
+      <w:lvlJc w:val="left"/>
+      <w:pPr>
+        <w:ind w:left="2880" w:hanging="360"/>
+      </w:pPr>
+      <w:rPr>
+        <w:rFonts w:ascii="Symbol" w:hAnsi="Symbol" w:hint="default"/>
+      </w:rPr>
+    </w:lvl>
+    <w:lvl w:ilvl="8">
+      <w:start w:val="1"/>
+      <w:numFmt w:val="bullet"/>
+      <w:lvlText w:val=""/>
+      <w:lvlJc w:val="left"/>
+      <w:pPr>
+        <w:ind w:left="3240" w:hanging="360"/>
+      </w:pPr>
+      <w:rPr>
+        <w:rFonts w:ascii="Symbol" w:hAnsi="Symbol" w:hint="default"/>
+      </w:rPr>
+    </w:lvl>
+  </w:abstractNum>
+  <w:abstractNum w:abstractNumId="2" w15:restartNumberingAfterBreak="0">
     <w:nsid w:val="1E862FD0"/>
     <w:multiLevelType w:val="multilevel"/>
     <w:tmpl w:val="BA6E986C"/>
@@ -982,7 +1525,7 @@
       </w:rPr>
     </w:lvl>
   </w:abstractNum>
-  <w:abstractNum w:abstractNumId="2" w15:restartNumberingAfterBreak="0">
+  <w:abstractNum w:abstractNumId="3" w15:restartNumberingAfterBreak="0">
     <w:nsid w:val="2D5D7F82"/>
     <w:multiLevelType w:val="multilevel"/>
     <w:tmpl w:val="08090021"/>
@@ -1095,7 +1638,572 @@
       </w:rPr>
     </w:lvl>
   </w:abstractNum>
-  <w:abstractNum w:abstractNumId="3" w15:restartNumberingAfterBreak="0">
+  <w:abstractNum w:abstractNumId="4" w15:restartNumberingAfterBreak="0">
+    <w:nsid w:val="3C960E75"/>
+    <w:multiLevelType w:val="multilevel"/>
+    <w:tmpl w:val="08090021"/>
+    <w:lvl w:ilvl="0">
+      <w:start w:val="1"/>
+      <w:numFmt w:val="bullet"/>
+      <w:lvlText w:val=""/>
+      <w:lvlJc w:val="left"/>
+      <w:pPr>
+        <w:ind w:left="360" w:hanging="360"/>
+      </w:pPr>
+      <w:rPr>
+        <w:rFonts w:ascii="Wingdings" w:hAnsi="Wingdings" w:hint="default"/>
+      </w:rPr>
+    </w:lvl>
+    <w:lvl w:ilvl="1">
+      <w:start w:val="1"/>
+      <w:numFmt w:val="bullet"/>
+      <w:lvlText w:val=""/>
+      <w:lvlJc w:val="left"/>
+      <w:pPr>
+        <w:ind w:left="720" w:hanging="360"/>
+      </w:pPr>
+      <w:rPr>
+        <w:rFonts w:ascii="Wingdings" w:hAnsi="Wingdings" w:hint="default"/>
+      </w:rPr>
+    </w:lvl>
+    <w:lvl w:ilvl="2">
+      <w:start w:val="1"/>
+      <w:numFmt w:val="bullet"/>
+      <w:lvlText w:val=""/>
+      <w:lvlJc w:val="left"/>
+      <w:pPr>
+        <w:ind w:left="1080" w:hanging="360"/>
+      </w:pPr>
+      <w:rPr>
+        <w:rFonts w:ascii="Wingdings" w:hAnsi="Wingdings" w:hint="default"/>
+      </w:rPr>
+    </w:lvl>
+    <w:lvl w:ilvl="3">
+      <w:start w:val="1"/>
+      <w:numFmt w:val="bullet"/>
+      <w:lvlText w:val=""/>
+      <w:lvlJc w:val="left"/>
+      <w:pPr>
+        <w:ind w:left="1440" w:hanging="360"/>
+      </w:pPr>
+      <w:rPr>
+        <w:rFonts w:ascii="Symbol" w:hAnsi="Symbol" w:hint="default"/>
+      </w:rPr>
+    </w:lvl>
+    <w:lvl w:ilvl="4">
+      <w:start w:val="1"/>
+      <w:numFmt w:val="bullet"/>
+      <w:lvlText w:val=""/>
+      <w:lvlJc w:val="left"/>
+      <w:pPr>
+        <w:ind w:left="1800" w:hanging="360"/>
+      </w:pPr>
+      <w:rPr>
+        <w:rFonts w:ascii="Symbol" w:hAnsi="Symbol" w:hint="default"/>
+      </w:rPr>
+    </w:lvl>
+    <w:lvl w:ilvl="5">
+      <w:start w:val="1"/>
+      <w:numFmt w:val="bullet"/>
+      <w:lvlText w:val=""/>
+      <w:lvlJc w:val="left"/>
+      <w:pPr>
+        <w:ind w:left="2160" w:hanging="360"/>
+      </w:pPr>
+      <w:rPr>
+        <w:rFonts w:ascii="Wingdings" w:hAnsi="Wingdings" w:hint="default"/>
+      </w:rPr>
+    </w:lvl>
+    <w:lvl w:ilvl="6">
+      <w:start w:val="1"/>
+      <w:numFmt w:val="bullet"/>
+      <w:lvlText w:val=""/>
+      <w:lvlJc w:val="left"/>
+      <w:pPr>
+        <w:ind w:left="2520" w:hanging="360"/>
+      </w:pPr>
+      <w:rPr>
+        <w:rFonts w:ascii="Wingdings" w:hAnsi="Wingdings" w:hint="default"/>
+      </w:rPr>
+    </w:lvl>
+    <w:lvl w:ilvl="7">
+      <w:start w:val="1"/>
+      <w:numFmt w:val="bullet"/>
+      <w:lvlText w:val=""/>
+      <w:lvlJc w:val="left"/>
+      <w:pPr>
+        <w:ind w:left="2880" w:hanging="360"/>
+      </w:pPr>
+      <w:rPr>
+        <w:rFonts w:ascii="Symbol" w:hAnsi="Symbol" w:hint="default"/>
+      </w:rPr>
+    </w:lvl>
+    <w:lvl w:ilvl="8">
+      <w:start w:val="1"/>
+      <w:numFmt w:val="bullet"/>
+      <w:lvlText w:val=""/>
+      <w:lvlJc w:val="left"/>
+      <w:pPr>
+        <w:ind w:left="3240" w:hanging="360"/>
+      </w:pPr>
+      <w:rPr>
+        <w:rFonts w:ascii="Symbol" w:hAnsi="Symbol" w:hint="default"/>
+      </w:rPr>
+    </w:lvl>
+  </w:abstractNum>
+  <w:abstractNum w:abstractNumId="5" w15:restartNumberingAfterBreak="0">
+    <w:nsid w:val="47955D19"/>
+    <w:multiLevelType w:val="multilevel"/>
+    <w:tmpl w:val="08090021"/>
+    <w:lvl w:ilvl="0">
+      <w:start w:val="1"/>
+      <w:numFmt w:val="bullet"/>
+      <w:lvlText w:val=""/>
+      <w:lvlJc w:val="left"/>
+      <w:pPr>
+        <w:ind w:left="360" w:hanging="360"/>
+      </w:pPr>
+      <w:rPr>
+        <w:rFonts w:ascii="Wingdings" w:hAnsi="Wingdings" w:hint="default"/>
+      </w:rPr>
+    </w:lvl>
+    <w:lvl w:ilvl="1">
+      <w:start w:val="1"/>
+      <w:numFmt w:val="bullet"/>
+      <w:lvlText w:val=""/>
+      <w:lvlJc w:val="left"/>
+      <w:pPr>
+        <w:ind w:left="720" w:hanging="360"/>
+      </w:pPr>
+      <w:rPr>
+        <w:rFonts w:ascii="Wingdings" w:hAnsi="Wingdings" w:hint="default"/>
+      </w:rPr>
+    </w:lvl>
+    <w:lvl w:ilvl="2">
+      <w:start w:val="1"/>
+      <w:numFmt w:val="bullet"/>
+      <w:lvlText w:val=""/>
+      <w:lvlJc w:val="left"/>
+      <w:pPr>
+        <w:ind w:left="1080" w:hanging="360"/>
+      </w:pPr>
+      <w:rPr>
+        <w:rFonts w:ascii="Wingdings" w:hAnsi="Wingdings" w:hint="default"/>
+      </w:rPr>
+    </w:lvl>
+    <w:lvl w:ilvl="3">
+      <w:start w:val="1"/>
+      <w:numFmt w:val="bullet"/>
+      <w:lvlText w:val=""/>
+      <w:lvlJc w:val="left"/>
+      <w:pPr>
+        <w:ind w:left="1440" w:hanging="360"/>
+      </w:pPr>
+      <w:rPr>
+        <w:rFonts w:ascii="Symbol" w:hAnsi="Symbol" w:hint="default"/>
+      </w:rPr>
+    </w:lvl>
+    <w:lvl w:ilvl="4">
+      <w:start w:val="1"/>
+      <w:numFmt w:val="bullet"/>
+      <w:lvlText w:val=""/>
+      <w:lvlJc w:val="left"/>
+      <w:pPr>
+        <w:ind w:left="1800" w:hanging="360"/>
+      </w:pPr>
+      <w:rPr>
+        <w:rFonts w:ascii="Symbol" w:hAnsi="Symbol" w:hint="default"/>
+      </w:rPr>
+    </w:lvl>
+    <w:lvl w:ilvl="5">
+      <w:start w:val="1"/>
+      <w:numFmt w:val="bullet"/>
+      <w:lvlText w:val=""/>
+      <w:lvlJc w:val="left"/>
+      <w:pPr>
+        <w:ind w:left="2160" w:hanging="360"/>
+      </w:pPr>
+      <w:rPr>
+        <w:rFonts w:ascii="Wingdings" w:hAnsi="Wingdings" w:hint="default"/>
+      </w:rPr>
+    </w:lvl>
+    <w:lvl w:ilvl="6">
+      <w:start w:val="1"/>
+      <w:numFmt w:val="bullet"/>
+      <w:lvlText w:val=""/>
+      <w:lvlJc w:val="left"/>
+      <w:pPr>
+        <w:ind w:left="2520" w:hanging="360"/>
+      </w:pPr>
+      <w:rPr>
+        <w:rFonts w:ascii="Wingdings" w:hAnsi="Wingdings" w:hint="default"/>
+      </w:rPr>
+    </w:lvl>
+    <w:lvl w:ilvl="7">
+      <w:start w:val="1"/>
+      <w:numFmt w:val="bullet"/>
+      <w:lvlText w:val=""/>
+      <w:lvlJc w:val="left"/>
+      <w:pPr>
+        <w:ind w:left="2880" w:hanging="360"/>
+      </w:pPr>
+      <w:rPr>
+        <w:rFonts w:ascii="Symbol" w:hAnsi="Symbol" w:hint="default"/>
+      </w:rPr>
+    </w:lvl>
+    <w:lvl w:ilvl="8">
+      <w:start w:val="1"/>
+      <w:numFmt w:val="bullet"/>
+      <w:lvlText w:val=""/>
+      <w:lvlJc w:val="left"/>
+      <w:pPr>
+        <w:ind w:left="3240" w:hanging="360"/>
+      </w:pPr>
+      <w:rPr>
+        <w:rFonts w:ascii="Symbol" w:hAnsi="Symbol" w:hint="default"/>
+      </w:rPr>
+    </w:lvl>
+  </w:abstractNum>
+  <w:abstractNum w:abstractNumId="6" w15:restartNumberingAfterBreak="0">
+    <w:nsid w:val="4D7553A5"/>
+    <w:multiLevelType w:val="multilevel"/>
+    <w:tmpl w:val="08090021"/>
+    <w:lvl w:ilvl="0">
+      <w:start w:val="1"/>
+      <w:numFmt w:val="bullet"/>
+      <w:lvlText w:val=""/>
+      <w:lvlJc w:val="left"/>
+      <w:pPr>
+        <w:ind w:left="360" w:hanging="360"/>
+      </w:pPr>
+      <w:rPr>
+        <w:rFonts w:ascii="Wingdings" w:hAnsi="Wingdings" w:hint="default"/>
+      </w:rPr>
+    </w:lvl>
+    <w:lvl w:ilvl="1">
+      <w:start w:val="1"/>
+      <w:numFmt w:val="bullet"/>
+      <w:lvlText w:val=""/>
+      <w:lvlJc w:val="left"/>
+      <w:pPr>
+        <w:ind w:left="720" w:hanging="360"/>
+      </w:pPr>
+      <w:rPr>
+        <w:rFonts w:ascii="Wingdings" w:hAnsi="Wingdings" w:hint="default"/>
+      </w:rPr>
+    </w:lvl>
+    <w:lvl w:ilvl="2">
+      <w:start w:val="1"/>
+      <w:numFmt w:val="bullet"/>
+      <w:lvlText w:val=""/>
+      <w:lvlJc w:val="left"/>
+      <w:pPr>
+        <w:ind w:left="1080" w:hanging="360"/>
+      </w:pPr>
+      <w:rPr>
+        <w:rFonts w:ascii="Wingdings" w:hAnsi="Wingdings" w:hint="default"/>
+      </w:rPr>
+    </w:lvl>
+    <w:lvl w:ilvl="3">
+      <w:start w:val="1"/>
+      <w:numFmt w:val="bullet"/>
+      <w:lvlText w:val=""/>
+      <w:lvlJc w:val="left"/>
+      <w:pPr>
+        <w:ind w:left="1440" w:hanging="360"/>
+      </w:pPr>
+      <w:rPr>
+        <w:rFonts w:ascii="Symbol" w:hAnsi="Symbol" w:hint="default"/>
+      </w:rPr>
+    </w:lvl>
+    <w:lvl w:ilvl="4">
+      <w:start w:val="1"/>
+      <w:numFmt w:val="bullet"/>
+      <w:lvlText w:val=""/>
+      <w:lvlJc w:val="left"/>
+      <w:pPr>
+        <w:ind w:left="1800" w:hanging="360"/>
+      </w:pPr>
+      <w:rPr>
+        <w:rFonts w:ascii="Symbol" w:hAnsi="Symbol" w:hint="default"/>
+      </w:rPr>
+    </w:lvl>
+    <w:lvl w:ilvl="5">
+      <w:start w:val="1"/>
+      <w:numFmt w:val="bullet"/>
+      <w:lvlText w:val=""/>
+      <w:lvlJc w:val="left"/>
+      <w:pPr>
+        <w:ind w:left="2160" w:hanging="360"/>
+      </w:pPr>
+      <w:rPr>
+        <w:rFonts w:ascii="Wingdings" w:hAnsi="Wingdings" w:hint="default"/>
+      </w:rPr>
+    </w:lvl>
+    <w:lvl w:ilvl="6">
+      <w:start w:val="1"/>
+      <w:numFmt w:val="bullet"/>
+      <w:lvlText w:val=""/>
+      <w:lvlJc w:val="left"/>
+      <w:pPr>
+        <w:ind w:left="2520" w:hanging="360"/>
+      </w:pPr>
+      <w:rPr>
+        <w:rFonts w:ascii="Wingdings" w:hAnsi="Wingdings" w:hint="default"/>
+      </w:rPr>
+    </w:lvl>
+    <w:lvl w:ilvl="7">
+      <w:start w:val="1"/>
+      <w:numFmt w:val="bullet"/>
+      <w:lvlText w:val=""/>
+      <w:lvlJc w:val="left"/>
+      <w:pPr>
+        <w:ind w:left="2880" w:hanging="360"/>
+      </w:pPr>
+      <w:rPr>
+        <w:rFonts w:ascii="Symbol" w:hAnsi="Symbol" w:hint="default"/>
+      </w:rPr>
+    </w:lvl>
+    <w:lvl w:ilvl="8">
+      <w:start w:val="1"/>
+      <w:numFmt w:val="bullet"/>
+      <w:lvlText w:val=""/>
+      <w:lvlJc w:val="left"/>
+      <w:pPr>
+        <w:ind w:left="3240" w:hanging="360"/>
+      </w:pPr>
+      <w:rPr>
+        <w:rFonts w:ascii="Symbol" w:hAnsi="Symbol" w:hint="default"/>
+      </w:rPr>
+    </w:lvl>
+  </w:abstractNum>
+  <w:abstractNum w:abstractNumId="7" w15:restartNumberingAfterBreak="0">
+    <w:nsid w:val="5D54218D"/>
+    <w:multiLevelType w:val="multilevel"/>
+    <w:tmpl w:val="08090021"/>
+    <w:lvl w:ilvl="0">
+      <w:start w:val="1"/>
+      <w:numFmt w:val="bullet"/>
+      <w:lvlText w:val=""/>
+      <w:lvlJc w:val="left"/>
+      <w:pPr>
+        <w:ind w:left="360" w:hanging="360"/>
+      </w:pPr>
+      <w:rPr>
+        <w:rFonts w:ascii="Wingdings" w:hAnsi="Wingdings" w:hint="default"/>
+      </w:rPr>
+    </w:lvl>
+    <w:lvl w:ilvl="1">
+      <w:start w:val="1"/>
+      <w:numFmt w:val="bullet"/>
+      <w:lvlText w:val=""/>
+      <w:lvlJc w:val="left"/>
+      <w:pPr>
+        <w:ind w:left="720" w:hanging="360"/>
+      </w:pPr>
+      <w:rPr>
+        <w:rFonts w:ascii="Wingdings" w:hAnsi="Wingdings" w:hint="default"/>
+      </w:rPr>
+    </w:lvl>
+    <w:lvl w:ilvl="2">
+      <w:start w:val="1"/>
+      <w:numFmt w:val="bullet"/>
+      <w:lvlText w:val=""/>
+      <w:lvlJc w:val="left"/>
+      <w:pPr>
+        <w:ind w:left="1080" w:hanging="360"/>
+      </w:pPr>
+      <w:rPr>
+        <w:rFonts w:ascii="Wingdings" w:hAnsi="Wingdings" w:hint="default"/>
+      </w:rPr>
+    </w:lvl>
+    <w:lvl w:ilvl="3">
+      <w:start w:val="1"/>
+      <w:numFmt w:val="bullet"/>
+      <w:lvlText w:val=""/>
+      <w:lvlJc w:val="left"/>
+      <w:pPr>
+        <w:ind w:left="1440" w:hanging="360"/>
+      </w:pPr>
+      <w:rPr>
+        <w:rFonts w:ascii="Symbol" w:hAnsi="Symbol" w:hint="default"/>
+      </w:rPr>
+    </w:lvl>
+    <w:lvl w:ilvl="4">
+      <w:start w:val="1"/>
+      <w:numFmt w:val="bullet"/>
+      <w:lvlText w:val=""/>
+      <w:lvlJc w:val="left"/>
+      <w:pPr>
+        <w:ind w:left="1800" w:hanging="360"/>
+      </w:pPr>
+      <w:rPr>
+        <w:rFonts w:ascii="Symbol" w:hAnsi="Symbol" w:hint="default"/>
+      </w:rPr>
+    </w:lvl>
+    <w:lvl w:ilvl="5">
+      <w:start w:val="1"/>
+      <w:numFmt w:val="bullet"/>
+      <w:lvlText w:val=""/>
+      <w:lvlJc w:val="left"/>
+      <w:pPr>
+        <w:ind w:left="2160" w:hanging="360"/>
+      </w:pPr>
+      <w:rPr>
+        <w:rFonts w:ascii="Wingdings" w:hAnsi="Wingdings" w:hint="default"/>
+      </w:rPr>
+    </w:lvl>
+    <w:lvl w:ilvl="6">
+      <w:start w:val="1"/>
+      <w:numFmt w:val="bullet"/>
+      <w:lvlText w:val=""/>
+      <w:lvlJc w:val="left"/>
+      <w:pPr>
+        <w:ind w:left="2520" w:hanging="360"/>
+      </w:pPr>
+      <w:rPr>
+        <w:rFonts w:ascii="Wingdings" w:hAnsi="Wingdings" w:hint="default"/>
+      </w:rPr>
+    </w:lvl>
+    <w:lvl w:ilvl="7">
+      <w:start w:val="1"/>
+      <w:numFmt w:val="bullet"/>
+      <w:lvlText w:val=""/>
+      <w:lvlJc w:val="left"/>
+      <w:pPr>
+        <w:ind w:left="2880" w:hanging="360"/>
+      </w:pPr>
+      <w:rPr>
+        <w:rFonts w:ascii="Symbol" w:hAnsi="Symbol" w:hint="default"/>
+      </w:rPr>
+    </w:lvl>
+    <w:lvl w:ilvl="8">
+      <w:start w:val="1"/>
+      <w:numFmt w:val="bullet"/>
+      <w:lvlText w:val=""/>
+      <w:lvlJc w:val="left"/>
+      <w:pPr>
+        <w:ind w:left="3240" w:hanging="360"/>
+      </w:pPr>
+      <w:rPr>
+        <w:rFonts w:ascii="Symbol" w:hAnsi="Symbol" w:hint="default"/>
+      </w:rPr>
+    </w:lvl>
+  </w:abstractNum>
+  <w:abstractNum w:abstractNumId="8" w15:restartNumberingAfterBreak="0">
+    <w:nsid w:val="6A9F30A7"/>
+    <w:multiLevelType w:val="multilevel"/>
+    <w:tmpl w:val="08090021"/>
+    <w:lvl w:ilvl="0">
+      <w:start w:val="1"/>
+      <w:numFmt w:val="bullet"/>
+      <w:lvlText w:val=""/>
+      <w:lvlJc w:val="left"/>
+      <w:pPr>
+        <w:ind w:left="360" w:hanging="360"/>
+      </w:pPr>
+      <w:rPr>
+        <w:rFonts w:ascii="Wingdings" w:hAnsi="Wingdings" w:hint="default"/>
+      </w:rPr>
+    </w:lvl>
+    <w:lvl w:ilvl="1">
+      <w:start w:val="1"/>
+      <w:numFmt w:val="bullet"/>
+      <w:lvlText w:val=""/>
+      <w:lvlJc w:val="left"/>
+      <w:pPr>
+        <w:ind w:left="720" w:hanging="360"/>
+      </w:pPr>
+      <w:rPr>
+        <w:rFonts w:ascii="Wingdings" w:hAnsi="Wingdings" w:hint="default"/>
+      </w:rPr>
+    </w:lvl>
+    <w:lvl w:ilvl="2">
+      <w:start w:val="1"/>
+      <w:numFmt w:val="bullet"/>
+      <w:lvlText w:val=""/>
+      <w:lvlJc w:val="left"/>
+      <w:pPr>
+        <w:ind w:left="1080" w:hanging="360"/>
+      </w:pPr>
+      <w:rPr>
+        <w:rFonts w:ascii="Wingdings" w:hAnsi="Wingdings" w:hint="default"/>
+      </w:rPr>
+    </w:lvl>
+    <w:lvl w:ilvl="3">
+      <w:start w:val="1"/>
+      <w:numFmt w:val="bullet"/>
+      <w:lvlText w:val=""/>
+      <w:lvlJc w:val="left"/>
+      <w:pPr>
+        <w:ind w:left="1440" w:hanging="360"/>
+      </w:pPr>
+      <w:rPr>
+        <w:rFonts w:ascii="Symbol" w:hAnsi="Symbol" w:hint="default"/>
+      </w:rPr>
+    </w:lvl>
+    <w:lvl w:ilvl="4">
+      <w:start w:val="1"/>
+      <w:numFmt w:val="bullet"/>
+      <w:lvlText w:val=""/>
+      <w:lvlJc w:val="left"/>
+      <w:pPr>
+        <w:ind w:left="1800" w:hanging="360"/>
+      </w:pPr>
+      <w:rPr>
+        <w:rFonts w:ascii="Symbol" w:hAnsi="Symbol" w:hint="default"/>
+      </w:rPr>
+    </w:lvl>
+    <w:lvl w:ilvl="5">
+      <w:start w:val="1"/>
+      <w:numFmt w:val="bullet"/>
+      <w:lvlText w:val=""/>
+      <w:lvlJc w:val="left"/>
+      <w:pPr>
+        <w:ind w:left="2160" w:hanging="360"/>
+      </w:pPr>
+      <w:rPr>
+        <w:rFonts w:ascii="Wingdings" w:hAnsi="Wingdings" w:hint="default"/>
+      </w:rPr>
+    </w:lvl>
+    <w:lvl w:ilvl="6">
+      <w:start w:val="1"/>
+      <w:numFmt w:val="bullet"/>
+      <w:lvlText w:val=""/>
+      <w:lvlJc w:val="left"/>
+      <w:pPr>
+        <w:ind w:left="2520" w:hanging="360"/>
+      </w:pPr>
+      <w:rPr>
+        <w:rFonts w:ascii="Wingdings" w:hAnsi="Wingdings" w:hint="default"/>
+      </w:rPr>
+    </w:lvl>
+    <w:lvl w:ilvl="7">
+      <w:start w:val="1"/>
+      <w:numFmt w:val="bullet"/>
+      <w:lvlText w:val=""/>
+      <w:lvlJc w:val="left"/>
+      <w:pPr>
+        <w:ind w:left="2880" w:hanging="360"/>
+      </w:pPr>
+      <w:rPr>
+        <w:rFonts w:ascii="Symbol" w:hAnsi="Symbol" w:hint="default"/>
+      </w:rPr>
+    </w:lvl>
+    <w:lvl w:ilvl="8">
+      <w:start w:val="1"/>
+      <w:numFmt w:val="bullet"/>
+      <w:lvlText w:val=""/>
+      <w:lvlJc w:val="left"/>
+      <w:pPr>
+        <w:ind w:left="3240" w:hanging="360"/>
+      </w:pPr>
+      <w:rPr>
+        <w:rFonts w:ascii="Symbol" w:hAnsi="Symbol" w:hint="default"/>
+      </w:rPr>
+    </w:lvl>
+  </w:abstractNum>
+  <w:abstractNum w:abstractNumId="9" w15:restartNumberingAfterBreak="0">
     <w:nsid w:val="6D2F6A47"/>
     <w:multiLevelType w:val="multilevel"/>
     <w:tmpl w:val="08090021"/>
@@ -1208,7 +2316,7 @@
       </w:rPr>
     </w:lvl>
   </w:abstractNum>
-  <w:abstractNum w:abstractNumId="4" w15:restartNumberingAfterBreak="0">
+  <w:abstractNum w:abstractNumId="10" w15:restartNumberingAfterBreak="0">
     <w:nsid w:val="71523953"/>
     <w:multiLevelType w:val="multilevel"/>
     <w:tmpl w:val="08090021"/>
@@ -1322,19 +2430,37 @@
     </w:lvl>
   </w:abstractNum>
   <w:num w:numId="1">
-    <w:abstractNumId w:val="1"/>
+    <w:abstractNumId w:val="2"/>
   </w:num>
   <w:num w:numId="2">
-    <w:abstractNumId w:val="4"/>
+    <w:abstractNumId w:val="10"/>
   </w:num>
   <w:num w:numId="3">
-    <w:abstractNumId w:val="3"/>
+    <w:abstractNumId w:val="9"/>
   </w:num>
   <w:num w:numId="4">
-    <w:abstractNumId w:val="2"/>
+    <w:abstractNumId w:val="3"/>
   </w:num>
   <w:num w:numId="5">
     <w:abstractNumId w:val="0"/>
+  </w:num>
+  <w:num w:numId="6">
+    <w:abstractNumId w:val="6"/>
+  </w:num>
+  <w:num w:numId="7">
+    <w:abstractNumId w:val="1"/>
+  </w:num>
+  <w:num w:numId="8">
+    <w:abstractNumId w:val="5"/>
+  </w:num>
+  <w:num w:numId="9">
+    <w:abstractNumId w:val="4"/>
+  </w:num>
+  <w:num w:numId="10">
+    <w:abstractNumId w:val="7"/>
+  </w:num>
+  <w:num w:numId="11">
+    <w:abstractNumId w:val="8"/>
   </w:num>
 </w:numbering>
 </file>
@@ -2040,7 +3166,7 @@
 </file>
 
 <file path=customXml/itemProps1.xml><?xml version="1.0" encoding="utf-8"?>
-<ds:datastoreItem xmlns:ds="http://schemas.openxmlformats.org/officeDocument/2006/customXml" ds:itemID="{2D406B3D-C88C-4294-8554-060C1344139A}">
+<ds:datastoreItem xmlns:ds="http://schemas.openxmlformats.org/officeDocument/2006/customXml" ds:itemID="{4AA6D8CB-8819-4148-AA1C-89D884DCB799}">
   <ds:schemaRefs>
     <ds:schemaRef ds:uri="http://schemas.openxmlformats.org/officeDocument/2006/bibliography"/>
   </ds:schemaRefs>

</xml_diff>

<commit_message>
done some minor modification
</commit_message>
<xml_diff>
--- a/Proposal.docx
+++ b/Proposal.docx
@@ -411,6 +411,69 @@
           <w:szCs w:val="32"/>
         </w:rPr>
       </w:pPr>
+    </w:p>
+    <w:p>
+      <w:pPr>
+        <w:jc w:val="center"/>
+        <w:rPr>
+          <w:rFonts w:ascii="Times New Roman" w:hAnsi="Times New Roman" w:cs="Times New Roman"/>
+          <w:b/>
+          <w:sz w:val="32"/>
+          <w:szCs w:val="32"/>
+        </w:rPr>
+      </w:pPr>
+    </w:p>
+    <w:p>
+      <w:pPr>
+        <w:jc w:val="center"/>
+        <w:rPr>
+          <w:rFonts w:ascii="Times New Roman" w:hAnsi="Times New Roman" w:cs="Times New Roman"/>
+          <w:b/>
+          <w:sz w:val="32"/>
+          <w:szCs w:val="32"/>
+        </w:rPr>
+      </w:pPr>
+    </w:p>
+    <w:p>
+      <w:pPr>
+        <w:jc w:val="center"/>
+        <w:rPr>
+          <w:rFonts w:ascii="Times New Roman" w:hAnsi="Times New Roman" w:cs="Times New Roman"/>
+          <w:b/>
+          <w:sz w:val="32"/>
+          <w:szCs w:val="32"/>
+        </w:rPr>
+      </w:pPr>
+    </w:p>
+    <w:p>
+      <w:pPr>
+        <w:jc w:val="center"/>
+        <w:rPr>
+          <w:rFonts w:ascii="Times New Roman" w:hAnsi="Times New Roman" w:cs="Times New Roman"/>
+          <w:b/>
+          <w:sz w:val="32"/>
+          <w:szCs w:val="32"/>
+        </w:rPr>
+      </w:pPr>
+    </w:p>
+    <w:p>
+      <w:pPr>
+        <w:jc w:val="center"/>
+        <w:rPr>
+          <w:rFonts w:ascii="Times New Roman" w:hAnsi="Times New Roman" w:cs="Times New Roman"/>
+          <w:b/>
+          <w:sz w:val="32"/>
+          <w:szCs w:val="32"/>
+        </w:rPr>
+      </w:pPr>
+      <w:r>
+        <w:rPr>
+          <w:rFonts w:ascii="Times New Roman" w:hAnsi="Times New Roman" w:cs="Times New Roman"/>
+          <w:sz w:val="24"/>
+          <w:szCs w:val="24"/>
+        </w:rPr>
+        <w:t>i</w:t>
+      </w:r>
       <w:r>
         <w:rPr>
           <w:rFonts w:ascii="Times New Roman" w:hAnsi="Times New Roman" w:cs="Times New Roman"/>
@@ -905,6 +968,14 @@
       <w:r>
         <w:rPr>
           <w:rFonts w:ascii="Times New Roman" w:hAnsi="Times New Roman" w:cs="Times New Roman"/>
+          <w:sz w:val="24"/>
+          <w:szCs w:val="24"/>
+        </w:rPr>
+        <w:t>i</w:t>
+      </w:r>
+      <w:r>
+        <w:rPr>
+          <w:rFonts w:ascii="Times New Roman" w:hAnsi="Times New Roman" w:cs="Times New Roman"/>
           <w:b/>
           <w:sz w:val="32"/>
           <w:szCs w:val="32"/>
@@ -1053,6 +1124,14 @@
         </w:rPr>
         <w:t>Introduction of Proposal project</w:t>
       </w:r>
+      <w:r>
+        <w:rPr>
+          <w:rFonts w:ascii="Times New Roman" w:hAnsi="Times New Roman" w:cs="Times New Roman"/>
+          <w:sz w:val="24"/>
+          <w:szCs w:val="24"/>
+        </w:rPr>
+        <w:t>……………………………………………………1</w:t>
+      </w:r>
     </w:p>
     <w:p>
       <w:pPr>
@@ -1078,6 +1157,14 @@
         </w:rPr>
         <w:t xml:space="preserve">Problem Statement </w:t>
       </w:r>
+      <w:r>
+        <w:rPr>
+          <w:rFonts w:ascii="Times New Roman" w:hAnsi="Times New Roman" w:cs="Times New Roman"/>
+          <w:sz w:val="24"/>
+          <w:szCs w:val="24"/>
+        </w:rPr>
+        <w:t>………………………………………………………………….1</w:t>
+      </w:r>
     </w:p>
     <w:p>
       <w:pPr>
@@ -1103,6 +1190,14 @@
         </w:rPr>
         <w:t xml:space="preserve">Objectives </w:t>
       </w:r>
+      <w:r>
+        <w:rPr>
+          <w:rFonts w:ascii="Times New Roman" w:hAnsi="Times New Roman" w:cs="Times New Roman"/>
+          <w:sz w:val="24"/>
+          <w:szCs w:val="24"/>
+        </w:rPr>
+        <w:t>……………………………………………………………………………1</w:t>
+      </w:r>
     </w:p>
     <w:p>
       <w:pPr>
@@ -1128,6 +1223,14 @@
         </w:rPr>
         <w:t xml:space="preserve">Scope and Limitation </w:t>
       </w:r>
+      <w:r>
+        <w:rPr>
+          <w:rFonts w:ascii="Times New Roman" w:hAnsi="Times New Roman" w:cs="Times New Roman"/>
+          <w:sz w:val="24"/>
+          <w:szCs w:val="24"/>
+        </w:rPr>
+        <w:t>…………………………………………………………………2</w:t>
+      </w:r>
     </w:p>
     <w:p>
       <w:pPr>
@@ -1154,7 +1257,7 @@
           <w:sz w:val="28"/>
           <w:szCs w:val="28"/>
         </w:rPr>
-        <w:t>…………………………………………………………2</w:t>
+        <w:t>…………………………………………………………3</w:t>
       </w:r>
     </w:p>
     <w:p>
@@ -1182,7 +1285,7 @@
           <w:sz w:val="28"/>
           <w:szCs w:val="28"/>
         </w:rPr>
-        <w:t>………………………………………………………………3</w:t>
+        <w:t>………………………………………………………………4</w:t>
       </w:r>
     </w:p>
     <w:p>
@@ -1204,6 +1307,15 @@
         </w:rPr>
         <w:t>3.1 requirement analysis</w:t>
       </w:r>
+      <w:r>
+        <w:rPr>
+          <w:rFonts w:ascii="Arial" w:eastAsia="Times New Roman" w:hAnsi="Arial" w:cs="Arial"/>
+          <w:color w:val="000000"/>
+          <w:sz w:val="24"/>
+          <w:szCs w:val="24"/>
+        </w:rPr>
+        <w:t>…………………………………………………………………………..4</w:t>
+      </w:r>
     </w:p>
     <w:p>
       <w:pPr>
@@ -1234,6 +1346,15 @@
         </w:rPr>
         <w:t> 3.1.1  functional requirements </w:t>
       </w:r>
+      <w:r>
+        <w:rPr>
+          <w:rFonts w:ascii="Arial" w:eastAsia="Times New Roman" w:hAnsi="Arial" w:cs="Arial"/>
+          <w:color w:val="000000"/>
+          <w:sz w:val="24"/>
+          <w:szCs w:val="24"/>
+        </w:rPr>
+        <w:t>…………………………………………………………….4</w:t>
+      </w:r>
     </w:p>
     <w:p>
       <w:pPr>
@@ -1264,6 +1385,15 @@
         </w:rPr>
         <w:t>3.1.2 non-functional requirements </w:t>
       </w:r>
+      <w:r>
+        <w:rPr>
+          <w:rFonts w:ascii="Arial" w:eastAsia="Times New Roman" w:hAnsi="Arial" w:cs="Arial"/>
+          <w:color w:val="000000"/>
+          <w:sz w:val="24"/>
+          <w:szCs w:val="24"/>
+        </w:rPr>
+        <w:t>……………………………………………………….4</w:t>
+      </w:r>
     </w:p>
     <w:p>
       <w:pPr>
@@ -1295,6 +1425,15 @@
         </w:rPr>
         <w:t>3.2 feasibility study </w:t>
       </w:r>
+      <w:r>
+        <w:rPr>
+          <w:rFonts w:ascii="Arial" w:eastAsia="Times New Roman" w:hAnsi="Arial" w:cs="Arial"/>
+          <w:color w:val="000000"/>
+          <w:sz w:val="24"/>
+          <w:szCs w:val="24"/>
+        </w:rPr>
+        <w:t>……………………………………………………………………………….5</w:t>
+      </w:r>
     </w:p>
     <w:p>
       <w:pPr>
@@ -1325,6 +1464,15 @@
         </w:rPr>
         <w:t>3.2.1 technical feasibility </w:t>
       </w:r>
+      <w:r>
+        <w:rPr>
+          <w:rFonts w:ascii="Arial" w:eastAsia="Times New Roman" w:hAnsi="Arial" w:cs="Arial"/>
+          <w:color w:val="000000"/>
+          <w:sz w:val="24"/>
+          <w:szCs w:val="24"/>
+        </w:rPr>
+        <w:t>…………………………………………………………………..5</w:t>
+      </w:r>
     </w:p>
     <w:p>
       <w:pPr>
@@ -1355,6 +1503,15 @@
         </w:rPr>
         <w:t>3.2.2 economical feasibility </w:t>
       </w:r>
+      <w:r>
+        <w:rPr>
+          <w:rFonts w:ascii="Arial" w:eastAsia="Times New Roman" w:hAnsi="Arial" w:cs="Arial"/>
+          <w:color w:val="000000"/>
+          <w:sz w:val="24"/>
+          <w:szCs w:val="24"/>
+        </w:rPr>
+        <w:t>……………………………………………………………….5</w:t>
+      </w:r>
     </w:p>
     <w:p>
       <w:pPr>
@@ -1385,6 +1542,15 @@
         </w:rPr>
         <w:t>3.2.3 operational feasibility </w:t>
       </w:r>
+      <w:r>
+        <w:rPr>
+          <w:rFonts w:ascii="Arial" w:eastAsia="Times New Roman" w:hAnsi="Arial" w:cs="Arial"/>
+          <w:color w:val="000000"/>
+          <w:sz w:val="24"/>
+          <w:szCs w:val="24"/>
+        </w:rPr>
+        <w:t>………………………………………………………………5</w:t>
+      </w:r>
     </w:p>
     <w:p>
       <w:pPr>
@@ -1414,19 +1580,17 @@
           <w:sz w:val="24"/>
           <w:szCs w:val="24"/>
         </w:rPr>
-        <w:t>3.3 Tools……………………………………………………………………………………………..4</w:t>
-      </w:r>
-    </w:p>
-    <w:p>
-      <w:pPr>
-        <w:spacing w:after="0" w:line="240" w:lineRule="auto"/>
+        <w:t>3.3 Tools………………</w:t>
+      </w:r>
+      <w:r>
         <w:rPr>
           <w:rFonts w:ascii="Arial" w:eastAsia="Times New Roman" w:hAnsi="Arial" w:cs="Arial"/>
           <w:color w:val="000000"/>
           <w:sz w:val="24"/>
           <w:szCs w:val="24"/>
         </w:rPr>
-      </w:pPr>
+        <w:t>……………………………………………………………………………..5</w:t>
+      </w:r>
     </w:p>
     <w:p>
       <w:pPr>
@@ -1438,15 +1602,17 @@
           <w:szCs w:val="24"/>
         </w:rPr>
       </w:pPr>
-      <w:r>
+    </w:p>
+    <w:p>
+      <w:pPr>
+        <w:spacing w:after="0" w:line="240" w:lineRule="auto"/>
         <w:rPr>
           <w:rFonts w:ascii="Arial" w:eastAsia="Times New Roman" w:hAnsi="Arial" w:cs="Arial"/>
           <w:color w:val="000000"/>
           <w:sz w:val="24"/>
           <w:szCs w:val="24"/>
         </w:rPr>
-        <w:t>3.4 System design</w:t>
-      </w:r>
+      </w:pPr>
       <w:r>
         <w:rPr>
           <w:rFonts w:ascii="Arial" w:eastAsia="Times New Roman" w:hAnsi="Arial" w:cs="Arial"/>
@@ -1454,7 +1620,25 @@
           <w:sz w:val="24"/>
           <w:szCs w:val="24"/>
         </w:rPr>
-        <w:t>………………………………………………………………………………….5</w:t>
+        <w:t>3.4 System design</w:t>
+      </w:r>
+      <w:r>
+        <w:rPr>
+          <w:rFonts w:ascii="Arial" w:eastAsia="Times New Roman" w:hAnsi="Arial" w:cs="Arial"/>
+          <w:color w:val="000000"/>
+          <w:sz w:val="24"/>
+          <w:szCs w:val="24"/>
+        </w:rPr>
+        <w:t>…</w:t>
+      </w:r>
+      <w:r>
+        <w:rPr>
+          <w:rFonts w:ascii="Arial" w:eastAsia="Times New Roman" w:hAnsi="Arial" w:cs="Arial"/>
+          <w:color w:val="000000"/>
+          <w:sz w:val="24"/>
+          <w:szCs w:val="24"/>
+        </w:rPr>
+        <w:t>……………………………………………………………………………….6</w:t>
       </w:r>
     </w:p>
     <w:p>
@@ -1507,8 +1691,20 @@
           <w:szCs w:val="24"/>
           <w:lang w:val="en-US"/>
         </w:rPr>
-        <w:t>……………………………………………………………………………………….6</w:t>
-      </w:r>
+        <w:t>………</w:t>
+      </w:r>
+      <w:r>
+        <w:rPr>
+          <w:rFonts w:ascii="Arial" w:eastAsia="Times New Roman" w:hAnsi="Arial" w:cs="Arial"/>
+          <w:color w:val="000000"/>
+          <w:sz w:val="24"/>
+          <w:szCs w:val="24"/>
+          <w:lang w:val="en-US"/>
+        </w:rPr>
+        <w:t>……………………………………………………………………………….8</w:t>
+      </w:r>
+      <w:bookmarkStart w:id="0" w:name="_GoBack"/>
+      <w:bookmarkEnd w:id="0"/>
     </w:p>
     <w:p>
       <w:pPr>
@@ -3143,10 +3339,24 @@
           <w:sz w:val="24"/>
           <w:szCs w:val="24"/>
         </w:rPr>
-        <w:t xml:space="preserve"> the things like availability of doctors,availability of medicine and medical history of the patients.It doesn’t contain unnecessary contents and only realted to providing information so the performance of our website is faster in comparison to other websites.</w:t>
-      </w:r>
-      <w:bookmarkStart w:id="0" w:name="_GoBack"/>
-      <w:bookmarkEnd w:id="0"/>
+        <w:t xml:space="preserve"> the things like availability of doctors,availability of medicine and medical history of the patients.It doesn’t contain unnecessary contents and only realted to providing information so the performance of our website is faster in comparison to other </w:t>
+      </w:r>
+      <w:r>
+        <w:rPr>
+          <w:rFonts w:ascii="Times New Roman" w:hAnsi="Times New Roman" w:cs="Times New Roman"/>
+          <w:sz w:val="24"/>
+          <w:szCs w:val="24"/>
+        </w:rPr>
+        <w:t xml:space="preserve">related </w:t>
+      </w:r>
+      <w:r>
+        <w:rPr>
+          <w:rFonts w:ascii="Times New Roman" w:hAnsi="Times New Roman" w:cs="Times New Roman"/>
+          <w:sz w:val="24"/>
+          <w:szCs w:val="24"/>
+        </w:rPr>
+        <w:t>websites.</w:t>
+      </w:r>
     </w:p>
     <w:p>
       <w:pPr>
@@ -3340,6 +3550,24 @@
     </w:p>
     <w:p>
       <w:pPr>
+        <w:jc w:val="center"/>
+        <w:rPr>
+          <w:rFonts w:ascii="Times New Roman" w:hAnsi="Times New Roman" w:cs="Times New Roman"/>
+          <w:sz w:val="24"/>
+          <w:szCs w:val="24"/>
+        </w:rPr>
+      </w:pPr>
+      <w:r>
+        <w:rPr>
+          <w:rFonts w:ascii="Times New Roman" w:hAnsi="Times New Roman" w:cs="Times New Roman"/>
+          <w:sz w:val="24"/>
+          <w:szCs w:val="24"/>
+        </w:rPr>
+        <w:t>3</w:t>
+      </w:r>
+    </w:p>
+    <w:p>
+      <w:pPr>
         <w:rPr>
           <w:rFonts w:ascii="Times New Roman" w:hAnsi="Times New Roman" w:cs="Times New Roman"/>
           <w:b/>
@@ -3355,66 +3583,6 @@
           <w:b/>
           <w:sz w:val="32"/>
           <w:szCs w:val="32"/>
-        </w:rPr>
-      </w:pPr>
-    </w:p>
-    <w:p>
-      <w:pPr>
-        <w:rPr>
-          <w:rFonts w:ascii="Times New Roman" w:hAnsi="Times New Roman" w:cs="Times New Roman"/>
-          <w:b/>
-          <w:sz w:val="32"/>
-          <w:szCs w:val="32"/>
-        </w:rPr>
-      </w:pPr>
-    </w:p>
-    <w:p>
-      <w:pPr>
-        <w:rPr>
-          <w:rFonts w:ascii="Times New Roman" w:hAnsi="Times New Roman" w:cs="Times New Roman"/>
-          <w:b/>
-          <w:sz w:val="32"/>
-          <w:szCs w:val="32"/>
-        </w:rPr>
-      </w:pPr>
-    </w:p>
-    <w:p>
-      <w:pPr>
-        <w:rPr>
-          <w:rFonts w:ascii="Times New Roman" w:hAnsi="Times New Roman" w:cs="Times New Roman"/>
-          <w:b/>
-          <w:sz w:val="32"/>
-          <w:szCs w:val="32"/>
-        </w:rPr>
-      </w:pPr>
-    </w:p>
-    <w:p>
-      <w:pPr>
-        <w:rPr>
-          <w:rFonts w:ascii="Times New Roman" w:hAnsi="Times New Roman" w:cs="Times New Roman"/>
-          <w:b/>
-          <w:sz w:val="32"/>
-          <w:szCs w:val="32"/>
-        </w:rPr>
-      </w:pPr>
-    </w:p>
-    <w:p>
-      <w:pPr>
-        <w:rPr>
-          <w:rFonts w:ascii="Times New Roman" w:hAnsi="Times New Roman" w:cs="Times New Roman"/>
-          <w:b/>
-          <w:sz w:val="32"/>
-          <w:szCs w:val="32"/>
-        </w:rPr>
-      </w:pPr>
-    </w:p>
-    <w:p>
-      <w:pPr>
-        <w:jc w:val="center"/>
-        <w:rPr>
-          <w:rFonts w:ascii="Times New Roman" w:hAnsi="Times New Roman" w:cs="Times New Roman"/>
-          <w:sz w:val="24"/>
-          <w:szCs w:val="24"/>
         </w:rPr>
       </w:pPr>
     </w:p>
@@ -3647,15 +3815,13 @@
         <w:jc w:val="center"/>
         <w:rPr>
           <w:rFonts w:ascii="Times New Roman" w:hAnsi="Times New Roman" w:cs="Times New Roman"/>
-          <w:b/>
-          <w:sz w:val="24"/>
-          <w:szCs w:val="24"/>
-        </w:rPr>
-      </w:pPr>
-      <w:r>
-        <w:rPr>
-          <w:rFonts w:ascii="Times New Roman" w:hAnsi="Times New Roman" w:cs="Times New Roman"/>
-          <w:b/>
+          <w:sz w:val="24"/>
+          <w:szCs w:val="24"/>
+        </w:rPr>
+      </w:pPr>
+      <w:r>
+        <w:rPr>
+          <w:rFonts w:ascii="Times New Roman" w:hAnsi="Times New Roman" w:cs="Times New Roman"/>
           <w:sz w:val="24"/>
           <w:szCs w:val="24"/>
         </w:rPr>
@@ -3664,7 +3830,6 @@
       <w:r>
         <w:rPr>
           <w:rFonts w:ascii="Times New Roman" w:hAnsi="Times New Roman" w:cs="Times New Roman"/>
-          <w:b/>
           <w:sz w:val="24"/>
           <w:szCs w:val="24"/>
         </w:rPr>
@@ -3961,13 +4126,25 @@
           <w:szCs w:val="28"/>
         </w:rPr>
       </w:pPr>
-      <w:r>
+    </w:p>
+    <w:p>
+      <w:pPr>
+        <w:spacing w:line="360" w:lineRule="auto"/>
+        <w:jc w:val="center"/>
         <w:rPr>
           <w:rFonts w:ascii="Times New Roman" w:hAnsi="Times New Roman" w:cs="Times New Roman"/>
           <w:b/>
           <w:sz w:val="28"/>
           <w:szCs w:val="28"/>
         </w:rPr>
+      </w:pPr>
+      <w:r>
+        <w:rPr>
+          <w:rFonts w:ascii="Times New Roman" w:hAnsi="Times New Roman" w:cs="Times New Roman"/>
+          <w:b/>
+          <w:sz w:val="28"/>
+          <w:szCs w:val="28"/>
+        </w:rPr>
         <w:t>3.2 Feasibility Study</w:t>
       </w:r>
     </w:p>
@@ -4004,8 +4181,39 @@
           <w:sz w:val="24"/>
           <w:szCs w:val="24"/>
         </w:rPr>
-        <w:lastRenderedPageBreak/>
         <w:t xml:space="preserve"> Following feasibilities were studied before building the system to see if the system could  be build with exact requirement in required time.</w:t>
+      </w:r>
+    </w:p>
+    <w:p>
+      <w:pPr>
+        <w:pStyle w:val="ListParagraph"/>
+        <w:spacing w:line="360" w:lineRule="auto"/>
+        <w:ind w:left="1200"/>
+        <w:rPr>
+          <w:rFonts w:ascii="Times New Roman" w:hAnsi="Times New Roman" w:cs="Times New Roman"/>
+          <w:sz w:val="24"/>
+          <w:szCs w:val="24"/>
+        </w:rPr>
+      </w:pPr>
+    </w:p>
+    <w:p>
+      <w:pPr>
+        <w:spacing w:line="360" w:lineRule="auto"/>
+        <w:ind w:left="480"/>
+        <w:jc w:val="center"/>
+        <w:rPr>
+          <w:rFonts w:ascii="Times New Roman" w:hAnsi="Times New Roman" w:cs="Times New Roman"/>
+          <w:sz w:val="24"/>
+          <w:szCs w:val="24"/>
+        </w:rPr>
+      </w:pPr>
+      <w:r>
+        <w:rPr>
+          <w:rFonts w:ascii="Times New Roman" w:hAnsi="Times New Roman" w:cs="Times New Roman"/>
+          <w:sz w:val="24"/>
+          <w:szCs w:val="24"/>
+        </w:rPr>
+        <w:t>4</w:t>
       </w:r>
     </w:p>
     <w:p>
@@ -4030,8 +4238,21 @@
           <w:sz w:val="24"/>
           <w:szCs w:val="24"/>
         </w:rPr>
+        <w:lastRenderedPageBreak/>
         <w:t>Technical Feasibility</w:t>
       </w:r>
+    </w:p>
+    <w:p>
+      <w:pPr>
+        <w:pStyle w:val="ListParagraph"/>
+        <w:spacing w:line="360" w:lineRule="auto"/>
+        <w:ind w:left="1200"/>
+        <w:rPr>
+          <w:rFonts w:ascii="Times New Roman" w:hAnsi="Times New Roman" w:cs="Times New Roman"/>
+          <w:sz w:val="24"/>
+          <w:szCs w:val="24"/>
+        </w:rPr>
+      </w:pPr>
     </w:p>
     <w:p>
       <w:pPr>
@@ -4151,23 +4372,15 @@
           <w:szCs w:val="24"/>
         </w:rPr>
       </w:pPr>
-    </w:p>
-    <w:p>
-      <w:pPr>
-        <w:pStyle w:val="ListParagraph"/>
-        <w:numPr>
-          <w:ilvl w:val="2"/>
-          <w:numId w:val="23"/>
-        </w:numPr>
-        <w:spacing w:line="360" w:lineRule="auto"/>
-        <w:jc w:val="center"/>
-        <w:rPr>
-          <w:rFonts w:ascii="Times New Roman" w:hAnsi="Times New Roman" w:cs="Times New Roman"/>
-          <w:b/>
-          <w:sz w:val="24"/>
-          <w:szCs w:val="24"/>
-        </w:rPr>
-      </w:pPr>
+      <w:r>
+        <w:rPr>
+          <w:rFonts w:ascii="Times New Roman" w:hAnsi="Times New Roman" w:cs="Times New Roman"/>
+          <w:b/>
+          <w:sz w:val="24"/>
+          <w:szCs w:val="24"/>
+        </w:rPr>
+        <w:t xml:space="preserve">3.2.2 </w:t>
+      </w:r>
       <w:r>
         <w:rPr>
           <w:rFonts w:ascii="Times New Roman" w:hAnsi="Times New Roman" w:cs="Times New Roman"/>
@@ -4272,7 +4485,7 @@
         <w:pStyle w:val="ListParagraph"/>
         <w:numPr>
           <w:ilvl w:val="2"/>
-          <w:numId w:val="23"/>
+          <w:numId w:val="31"/>
         </w:numPr>
         <w:spacing w:line="360" w:lineRule="auto"/>
         <w:jc w:val="center"/>
@@ -4359,7 +4572,7 @@
         <w:pStyle w:val="ListParagraph"/>
         <w:numPr>
           <w:ilvl w:val="1"/>
-          <w:numId w:val="23"/>
+          <w:numId w:val="31"/>
         </w:numPr>
         <w:spacing w:line="360" w:lineRule="auto"/>
         <w:jc w:val="center"/>
@@ -4625,7 +4838,7 @@
         <w:pStyle w:val="ListParagraph"/>
         <w:numPr>
           <w:ilvl w:val="1"/>
-          <w:numId w:val="23"/>
+          <w:numId w:val="31"/>
         </w:numPr>
         <w:spacing w:line="360" w:lineRule="auto"/>
         <w:jc w:val="center"/>
@@ -7735,15 +7948,26 @@
     </w:p>
     <w:p>
       <w:pPr>
-        <w:rPr>
-          <w:sz w:val="20"/>
-          <w:szCs w:val="20"/>
-        </w:rPr>
-      </w:pPr>
-      <w:r>
-        <w:rPr>
-          <w:sz w:val="20"/>
-          <w:szCs w:val="20"/>
+        <w:jc w:val="center"/>
+        <w:rPr>
+          <w:rFonts w:ascii="Times New Roman" w:hAnsi="Times New Roman" w:cs="Times New Roman"/>
+          <w:sz w:val="24"/>
+          <w:szCs w:val="24"/>
+        </w:rPr>
+      </w:pPr>
+      <w:r>
+        <w:rPr>
+          <w:rFonts w:ascii="Times New Roman" w:hAnsi="Times New Roman" w:cs="Times New Roman"/>
+          <w:sz w:val="24"/>
+          <w:szCs w:val="24"/>
+        </w:rPr>
+        <w:t>6</w:t>
+      </w:r>
+      <w:r>
+        <w:rPr>
+          <w:rFonts w:ascii="Times New Roman" w:hAnsi="Times New Roman" w:cs="Times New Roman"/>
+          <w:sz w:val="24"/>
+          <w:szCs w:val="24"/>
         </w:rPr>
         <w:br w:type="page"/>
       </w:r>
@@ -9431,6 +9655,119 @@
 <file path=word/numbering.xml><?xml version="1.0" encoding="utf-8"?>
 <w:numbering xmlns:wpc="http://schemas.microsoft.com/office/word/2010/wordprocessingCanvas" xmlns:cx="http://schemas.microsoft.com/office/drawing/2014/chartex" xmlns:cx1="http://schemas.microsoft.com/office/drawing/2015/9/8/chartex" xmlns:mc="http://schemas.openxmlformats.org/markup-compatibility/2006" xmlns:o="urn:schemas-microsoft-com:office:office" xmlns:r="http://schemas.openxmlformats.org/officeDocument/2006/relationships" xmlns:m="http://schemas.openxmlformats.org/officeDocument/2006/math" xmlns:v="urn:schemas-microsoft-com:vml" xmlns:wp14="http://schemas.microsoft.com/office/word/2010/wordprocessingDrawing" xmlns:wp="http://schemas.openxmlformats.org/drawingml/2006/wordprocessingDrawing" xmlns:w10="urn:schemas-microsoft-com:office:word" xmlns:w="http://schemas.openxmlformats.org/wordprocessingml/2006/main" xmlns:w14="http://schemas.microsoft.com/office/word/2010/wordml" xmlns:w15="http://schemas.microsoft.com/office/word/2012/wordml" xmlns:w16se="http://schemas.microsoft.com/office/word/2015/wordml/symex" xmlns:wpg="http://schemas.microsoft.com/office/word/2010/wordprocessingGroup" xmlns:wpi="http://schemas.microsoft.com/office/word/2010/wordprocessingInk" xmlns:wne="http://schemas.microsoft.com/office/word/2006/wordml" xmlns:wps="http://schemas.microsoft.com/office/word/2010/wordprocessingShape" mc:Ignorable="w14 w15 w16se wp14">
   <w:abstractNum w:abstractNumId="0" w15:restartNumberingAfterBreak="0">
+    <w:nsid w:val="01704758"/>
+    <w:multiLevelType w:val="multilevel"/>
+    <w:tmpl w:val="7C8CA7E0"/>
+    <w:lvl w:ilvl="0">
+      <w:start w:val="3"/>
+      <w:numFmt w:val="decimal"/>
+      <w:lvlText w:val="%1"/>
+      <w:lvlJc w:val="left"/>
+      <w:pPr>
+        <w:ind w:left="480" w:hanging="480"/>
+      </w:pPr>
+      <w:rPr>
+        <w:rFonts w:hint="default"/>
+      </w:rPr>
+    </w:lvl>
+    <w:lvl w:ilvl="1">
+      <w:start w:val="2"/>
+      <w:numFmt w:val="decimal"/>
+      <w:lvlText w:val="%1.%2"/>
+      <w:lvlJc w:val="left"/>
+      <w:pPr>
+        <w:ind w:left="1080" w:hanging="480"/>
+      </w:pPr>
+      <w:rPr>
+        <w:rFonts w:hint="default"/>
+      </w:rPr>
+    </w:lvl>
+    <w:lvl w:ilvl="2">
+      <w:start w:val="3"/>
+      <w:numFmt w:val="decimal"/>
+      <w:lvlText w:val="%1.%2.%3"/>
+      <w:lvlJc w:val="left"/>
+      <w:pPr>
+        <w:ind w:left="1920" w:hanging="720"/>
+      </w:pPr>
+      <w:rPr>
+        <w:rFonts w:hint="default"/>
+      </w:rPr>
+    </w:lvl>
+    <w:lvl w:ilvl="3">
+      <w:start w:val="1"/>
+      <w:numFmt w:val="decimal"/>
+      <w:lvlText w:val="%1.%2.%3.%4"/>
+      <w:lvlJc w:val="left"/>
+      <w:pPr>
+        <w:ind w:left="2520" w:hanging="720"/>
+      </w:pPr>
+      <w:rPr>
+        <w:rFonts w:hint="default"/>
+      </w:rPr>
+    </w:lvl>
+    <w:lvl w:ilvl="4">
+      <w:start w:val="1"/>
+      <w:numFmt w:val="decimal"/>
+      <w:lvlText w:val="%1.%2.%3.%4.%5"/>
+      <w:lvlJc w:val="left"/>
+      <w:pPr>
+        <w:ind w:left="3480" w:hanging="1080"/>
+      </w:pPr>
+      <w:rPr>
+        <w:rFonts w:hint="default"/>
+      </w:rPr>
+    </w:lvl>
+    <w:lvl w:ilvl="5">
+      <w:start w:val="1"/>
+      <w:numFmt w:val="decimal"/>
+      <w:lvlText w:val="%1.%2.%3.%4.%5.%6"/>
+      <w:lvlJc w:val="left"/>
+      <w:pPr>
+        <w:ind w:left="4080" w:hanging="1080"/>
+      </w:pPr>
+      <w:rPr>
+        <w:rFonts w:hint="default"/>
+      </w:rPr>
+    </w:lvl>
+    <w:lvl w:ilvl="6">
+      <w:start w:val="1"/>
+      <w:numFmt w:val="decimal"/>
+      <w:lvlText w:val="%1.%2.%3.%4.%5.%6.%7"/>
+      <w:lvlJc w:val="left"/>
+      <w:pPr>
+        <w:ind w:left="5040" w:hanging="1440"/>
+      </w:pPr>
+      <w:rPr>
+        <w:rFonts w:hint="default"/>
+      </w:rPr>
+    </w:lvl>
+    <w:lvl w:ilvl="7">
+      <w:start w:val="1"/>
+      <w:numFmt w:val="decimal"/>
+      <w:lvlText w:val="%1.%2.%3.%4.%5.%6.%7.%8"/>
+      <w:lvlJc w:val="left"/>
+      <w:pPr>
+        <w:ind w:left="5640" w:hanging="1440"/>
+      </w:pPr>
+      <w:rPr>
+        <w:rFonts w:hint="default"/>
+      </w:rPr>
+    </w:lvl>
+    <w:lvl w:ilvl="8">
+      <w:start w:val="1"/>
+      <w:numFmt w:val="decimal"/>
+      <w:lvlText w:val="%1.%2.%3.%4.%5.%6.%7.%8.%9"/>
+      <w:lvlJc w:val="left"/>
+      <w:pPr>
+        <w:ind w:left="6600" w:hanging="1800"/>
+      </w:pPr>
+      <w:rPr>
+        <w:rFonts w:hint="default"/>
+      </w:rPr>
+    </w:lvl>
+  </w:abstractNum>
+  <w:abstractNum w:abstractNumId="1" w15:restartNumberingAfterBreak="0">
     <w:nsid w:val="019966E8"/>
     <w:multiLevelType w:val="multilevel"/>
     <w:tmpl w:val="08090021"/>
@@ -9543,7 +9880,7 @@
       </w:rPr>
     </w:lvl>
   </w:abstractNum>
-  <w:abstractNum w:abstractNumId="1" w15:restartNumberingAfterBreak="0">
+  <w:abstractNum w:abstractNumId="2" w15:restartNumberingAfterBreak="0">
     <w:nsid w:val="088809B0"/>
     <w:multiLevelType w:val="hybridMultilevel"/>
     <w:tmpl w:val="9B0C97D8"/>
@@ -9656,7 +9993,7 @@
       </w:rPr>
     </w:lvl>
   </w:abstractNum>
-  <w:abstractNum w:abstractNumId="2" w15:restartNumberingAfterBreak="0">
+  <w:abstractNum w:abstractNumId="3" w15:restartNumberingAfterBreak="0">
     <w:nsid w:val="0A4A58EA"/>
     <w:multiLevelType w:val="multilevel"/>
     <w:tmpl w:val="BECE8886"/>
@@ -9778,7 +10115,7 @@
       </w:rPr>
     </w:lvl>
   </w:abstractNum>
-  <w:abstractNum w:abstractNumId="3" w15:restartNumberingAfterBreak="0">
+  <w:abstractNum w:abstractNumId="4" w15:restartNumberingAfterBreak="0">
     <w:nsid w:val="14A53612"/>
     <w:multiLevelType w:val="multilevel"/>
     <w:tmpl w:val="08090021"/>
@@ -9891,7 +10228,7 @@
       </w:rPr>
     </w:lvl>
   </w:abstractNum>
-  <w:abstractNum w:abstractNumId="4" w15:restartNumberingAfterBreak="0">
+  <w:abstractNum w:abstractNumId="5" w15:restartNumberingAfterBreak="0">
     <w:nsid w:val="1AE15D31"/>
     <w:multiLevelType w:val="multilevel"/>
     <w:tmpl w:val="08090021"/>
@@ -10004,7 +10341,7 @@
       </w:rPr>
     </w:lvl>
   </w:abstractNum>
-  <w:abstractNum w:abstractNumId="5" w15:restartNumberingAfterBreak="0">
+  <w:abstractNum w:abstractNumId="6" w15:restartNumberingAfterBreak="0">
     <w:nsid w:val="1E862FD0"/>
     <w:multiLevelType w:val="multilevel"/>
     <w:tmpl w:val="BA6E986C"/>
@@ -10117,7 +10454,7 @@
       </w:rPr>
     </w:lvl>
   </w:abstractNum>
-  <w:abstractNum w:abstractNumId="6" w15:restartNumberingAfterBreak="0">
+  <w:abstractNum w:abstractNumId="7" w15:restartNumberingAfterBreak="0">
     <w:nsid w:val="27727286"/>
     <w:multiLevelType w:val="multilevel"/>
     <w:tmpl w:val="81D8D53C"/>
@@ -10230,7 +10567,7 @@
       </w:rPr>
     </w:lvl>
   </w:abstractNum>
-  <w:abstractNum w:abstractNumId="7" w15:restartNumberingAfterBreak="0">
+  <w:abstractNum w:abstractNumId="8" w15:restartNumberingAfterBreak="0">
     <w:nsid w:val="2C9635A3"/>
     <w:multiLevelType w:val="multilevel"/>
     <w:tmpl w:val="08090021"/>
@@ -10343,7 +10680,7 @@
       </w:rPr>
     </w:lvl>
   </w:abstractNum>
-  <w:abstractNum w:abstractNumId="8" w15:restartNumberingAfterBreak="0">
+  <w:abstractNum w:abstractNumId="9" w15:restartNumberingAfterBreak="0">
     <w:nsid w:val="2D5D7F82"/>
     <w:multiLevelType w:val="multilevel"/>
     <w:tmpl w:val="08090021"/>
@@ -10456,7 +10793,7 @@
       </w:rPr>
     </w:lvl>
   </w:abstractNum>
-  <w:abstractNum w:abstractNumId="9" w15:restartNumberingAfterBreak="0">
+  <w:abstractNum w:abstractNumId="10" w15:restartNumberingAfterBreak="0">
     <w:nsid w:val="2D7E6A18"/>
     <w:multiLevelType w:val="hybridMultilevel"/>
     <w:tmpl w:val="54804692"/>
@@ -10569,7 +10906,7 @@
       </w:rPr>
     </w:lvl>
   </w:abstractNum>
-  <w:abstractNum w:abstractNumId="10" w15:restartNumberingAfterBreak="0">
+  <w:abstractNum w:abstractNumId="11" w15:restartNumberingAfterBreak="0">
     <w:nsid w:val="30A15899"/>
     <w:multiLevelType w:val="hybridMultilevel"/>
     <w:tmpl w:val="77A46BC6"/>
@@ -10682,7 +11019,7 @@
       </w:rPr>
     </w:lvl>
   </w:abstractNum>
-  <w:abstractNum w:abstractNumId="11" w15:restartNumberingAfterBreak="0">
+  <w:abstractNum w:abstractNumId="12" w15:restartNumberingAfterBreak="0">
     <w:nsid w:val="3C960E75"/>
     <w:multiLevelType w:val="multilevel"/>
     <w:tmpl w:val="08090021"/>
@@ -10795,7 +11132,7 @@
       </w:rPr>
     </w:lvl>
   </w:abstractNum>
-  <w:abstractNum w:abstractNumId="12" w15:restartNumberingAfterBreak="0">
+  <w:abstractNum w:abstractNumId="13" w15:restartNumberingAfterBreak="0">
     <w:nsid w:val="4096098D"/>
     <w:multiLevelType w:val="multilevel"/>
     <w:tmpl w:val="08090021"/>
@@ -10908,7 +11245,7 @@
       </w:rPr>
     </w:lvl>
   </w:abstractNum>
-  <w:abstractNum w:abstractNumId="13" w15:restartNumberingAfterBreak="0">
+  <w:abstractNum w:abstractNumId="14" w15:restartNumberingAfterBreak="0">
     <w:nsid w:val="40A06A9B"/>
     <w:multiLevelType w:val="hybridMultilevel"/>
     <w:tmpl w:val="1A103540"/>
@@ -11021,7 +11358,7 @@
       </w:rPr>
     </w:lvl>
   </w:abstractNum>
-  <w:abstractNum w:abstractNumId="14" w15:restartNumberingAfterBreak="0">
+  <w:abstractNum w:abstractNumId="15" w15:restartNumberingAfterBreak="0">
     <w:nsid w:val="47955D19"/>
     <w:multiLevelType w:val="multilevel"/>
     <w:tmpl w:val="08090021"/>
@@ -11134,7 +11471,7 @@
       </w:rPr>
     </w:lvl>
   </w:abstractNum>
-  <w:abstractNum w:abstractNumId="15" w15:restartNumberingAfterBreak="0">
+  <w:abstractNum w:abstractNumId="16" w15:restartNumberingAfterBreak="0">
     <w:nsid w:val="4D7553A5"/>
     <w:multiLevelType w:val="multilevel"/>
     <w:tmpl w:val="08090021"/>
@@ -11247,7 +11584,7 @@
       </w:rPr>
     </w:lvl>
   </w:abstractNum>
-  <w:abstractNum w:abstractNumId="16" w15:restartNumberingAfterBreak="0">
+  <w:abstractNum w:abstractNumId="17" w15:restartNumberingAfterBreak="0">
     <w:nsid w:val="51F91533"/>
     <w:multiLevelType w:val="hybridMultilevel"/>
     <w:tmpl w:val="F32EDA80"/>
@@ -11360,7 +11697,7 @@
       </w:rPr>
     </w:lvl>
   </w:abstractNum>
-  <w:abstractNum w:abstractNumId="17" w15:restartNumberingAfterBreak="0">
+  <w:abstractNum w:abstractNumId="18" w15:restartNumberingAfterBreak="0">
     <w:nsid w:val="5263643F"/>
     <w:multiLevelType w:val="hybridMultilevel"/>
     <w:tmpl w:val="FFB67912"/>
@@ -11473,7 +11810,7 @@
       </w:rPr>
     </w:lvl>
   </w:abstractNum>
-  <w:abstractNum w:abstractNumId="18" w15:restartNumberingAfterBreak="0">
+  <w:abstractNum w:abstractNumId="19" w15:restartNumberingAfterBreak="0">
     <w:nsid w:val="564D7FC3"/>
     <w:multiLevelType w:val="hybridMultilevel"/>
     <w:tmpl w:val="628C1E78"/>
@@ -11586,7 +11923,7 @@
       </w:rPr>
     </w:lvl>
   </w:abstractNum>
-  <w:abstractNum w:abstractNumId="19" w15:restartNumberingAfterBreak="0">
+  <w:abstractNum w:abstractNumId="20" w15:restartNumberingAfterBreak="0">
     <w:nsid w:val="5D54218D"/>
     <w:multiLevelType w:val="multilevel"/>
     <w:tmpl w:val="08090021"/>
@@ -11699,7 +12036,7 @@
       </w:rPr>
     </w:lvl>
   </w:abstractNum>
-  <w:abstractNum w:abstractNumId="20" w15:restartNumberingAfterBreak="0">
+  <w:abstractNum w:abstractNumId="21" w15:restartNumberingAfterBreak="0">
     <w:nsid w:val="620F19B0"/>
     <w:multiLevelType w:val="hybridMultilevel"/>
     <w:tmpl w:val="22821846"/>
@@ -11812,7 +12149,7 @@
       </w:rPr>
     </w:lvl>
   </w:abstractNum>
-  <w:abstractNum w:abstractNumId="21" w15:restartNumberingAfterBreak="0">
+  <w:abstractNum w:abstractNumId="22" w15:restartNumberingAfterBreak="0">
     <w:nsid w:val="6A9F30A7"/>
     <w:multiLevelType w:val="multilevel"/>
     <w:tmpl w:val="08090021"/>
@@ -11925,7 +12262,7 @@
       </w:rPr>
     </w:lvl>
   </w:abstractNum>
-  <w:abstractNum w:abstractNumId="22" w15:restartNumberingAfterBreak="0">
+  <w:abstractNum w:abstractNumId="23" w15:restartNumberingAfterBreak="0">
     <w:nsid w:val="6BB13997"/>
     <w:multiLevelType w:val="multilevel"/>
     <w:tmpl w:val="08090021"/>
@@ -12038,7 +12375,7 @@
       </w:rPr>
     </w:lvl>
   </w:abstractNum>
-  <w:abstractNum w:abstractNumId="23" w15:restartNumberingAfterBreak="0">
+  <w:abstractNum w:abstractNumId="24" w15:restartNumberingAfterBreak="0">
     <w:nsid w:val="6D2F6A47"/>
     <w:multiLevelType w:val="multilevel"/>
     <w:tmpl w:val="08090021"/>
@@ -12151,7 +12488,7 @@
       </w:rPr>
     </w:lvl>
   </w:abstractNum>
-  <w:abstractNum w:abstractNumId="24" w15:restartNumberingAfterBreak="0">
+  <w:abstractNum w:abstractNumId="25" w15:restartNumberingAfterBreak="0">
     <w:nsid w:val="6D800BC7"/>
     <w:multiLevelType w:val="hybridMultilevel"/>
     <w:tmpl w:val="EA8C7A6A"/>
@@ -12264,7 +12601,7 @@
       </w:rPr>
     </w:lvl>
   </w:abstractNum>
-  <w:abstractNum w:abstractNumId="25" w15:restartNumberingAfterBreak="0">
+  <w:abstractNum w:abstractNumId="26" w15:restartNumberingAfterBreak="0">
     <w:nsid w:val="6FC1110C"/>
     <w:multiLevelType w:val="multilevel"/>
     <w:tmpl w:val="51E2C52C"/>
@@ -12377,7 +12714,7 @@
       </w:rPr>
     </w:lvl>
   </w:abstractNum>
-  <w:abstractNum w:abstractNumId="26" w15:restartNumberingAfterBreak="0">
+  <w:abstractNum w:abstractNumId="27" w15:restartNumberingAfterBreak="0">
     <w:nsid w:val="71523953"/>
     <w:multiLevelType w:val="multilevel"/>
     <w:tmpl w:val="08090021"/>
@@ -12490,7 +12827,7 @@
       </w:rPr>
     </w:lvl>
   </w:abstractNum>
-  <w:abstractNum w:abstractNumId="27" w15:restartNumberingAfterBreak="0">
+  <w:abstractNum w:abstractNumId="28" w15:restartNumberingAfterBreak="0">
     <w:nsid w:val="76F02114"/>
     <w:multiLevelType w:val="multilevel"/>
     <w:tmpl w:val="08090021"/>
@@ -12603,7 +12940,7 @@
       </w:rPr>
     </w:lvl>
   </w:abstractNum>
-  <w:abstractNum w:abstractNumId="28" w15:restartNumberingAfterBreak="0">
+  <w:abstractNum w:abstractNumId="29" w15:restartNumberingAfterBreak="0">
     <w:nsid w:val="7A7B1E1A"/>
     <w:multiLevelType w:val="hybridMultilevel"/>
     <w:tmpl w:val="3F8653D8"/>
@@ -12716,7 +13053,7 @@
       </w:rPr>
     </w:lvl>
   </w:abstractNum>
-  <w:abstractNum w:abstractNumId="29" w15:restartNumberingAfterBreak="0">
+  <w:abstractNum w:abstractNumId="30" w15:restartNumberingAfterBreak="0">
     <w:nsid w:val="7DAC05C1"/>
     <w:multiLevelType w:val="hybridMultilevel"/>
     <w:tmpl w:val="5B2C1E74"/>
@@ -12830,94 +13167,97 @@
     </w:lvl>
   </w:abstractNum>
   <w:num w:numId="1">
+    <w:abstractNumId w:val="6"/>
+  </w:num>
+  <w:num w:numId="2">
+    <w:abstractNumId w:val="27"/>
+  </w:num>
+  <w:num w:numId="3">
+    <w:abstractNumId w:val="24"/>
+  </w:num>
+  <w:num w:numId="4">
+    <w:abstractNumId w:val="9"/>
+  </w:num>
+  <w:num w:numId="5">
+    <w:abstractNumId w:val="1"/>
+  </w:num>
+  <w:num w:numId="6">
+    <w:abstractNumId w:val="16"/>
+  </w:num>
+  <w:num w:numId="7">
     <w:abstractNumId w:val="5"/>
   </w:num>
-  <w:num w:numId="2">
+  <w:num w:numId="8">
+    <w:abstractNumId w:val="15"/>
+  </w:num>
+  <w:num w:numId="9">
+    <w:abstractNumId w:val="12"/>
+  </w:num>
+  <w:num w:numId="10">
+    <w:abstractNumId w:val="20"/>
+  </w:num>
+  <w:num w:numId="11">
+    <w:abstractNumId w:val="22"/>
+  </w:num>
+  <w:num w:numId="12">
+    <w:abstractNumId w:val="28"/>
+  </w:num>
+  <w:num w:numId="13">
+    <w:abstractNumId w:val="4"/>
+  </w:num>
+  <w:num w:numId="14">
+    <w:abstractNumId w:val="25"/>
+  </w:num>
+  <w:num w:numId="15">
+    <w:abstractNumId w:val="21"/>
+  </w:num>
+  <w:num w:numId="16">
+    <w:abstractNumId w:val="13"/>
+  </w:num>
+  <w:num w:numId="17">
+    <w:abstractNumId w:val="8"/>
+  </w:num>
+  <w:num w:numId="18">
+    <w:abstractNumId w:val="23"/>
+  </w:num>
+  <w:num w:numId="19">
+    <w:abstractNumId w:val="10"/>
+  </w:num>
+  <w:num w:numId="20">
+    <w:abstractNumId w:val="14"/>
+  </w:num>
+  <w:num w:numId="21">
+    <w:abstractNumId w:val="11"/>
+  </w:num>
+  <w:num w:numId="22">
     <w:abstractNumId w:val="26"/>
   </w:num>
-  <w:num w:numId="3">
-    <w:abstractNumId w:val="23"/>
+  <w:num w:numId="23">
+    <w:abstractNumId w:val="3"/>
   </w:num>
-  <w:num w:numId="4">
-    <w:abstractNumId w:val="8"/>
+  <w:num w:numId="24">
+    <w:abstractNumId w:val="30"/>
   </w:num>
-  <w:num w:numId="5">
-    <w:abstractNumId w:val="0"/>
-  </w:num>
-  <w:num w:numId="6">
-    <w:abstractNumId w:val="15"/>
-  </w:num>
-  <w:num w:numId="7">
-    <w:abstractNumId w:val="4"/>
-  </w:num>
-  <w:num w:numId="8">
-    <w:abstractNumId w:val="14"/>
-  </w:num>
-  <w:num w:numId="9">
-    <w:abstractNumId w:val="11"/>
-  </w:num>
-  <w:num w:numId="10">
+  <w:num w:numId="25">
     <w:abstractNumId w:val="19"/>
   </w:num>
-  <w:num w:numId="11">
-    <w:abstractNumId w:val="21"/>
+  <w:num w:numId="26">
+    <w:abstractNumId w:val="2"/>
   </w:num>
-  <w:num w:numId="12">
-    <w:abstractNumId w:val="27"/>
+  <w:num w:numId="27">
+    <w:abstractNumId w:val="29"/>
   </w:num>
-  <w:num w:numId="13">
-    <w:abstractNumId w:val="3"/>
+  <w:num w:numId="28">
+    <w:abstractNumId w:val="18"/>
   </w:num>
-  <w:num w:numId="14">
-    <w:abstractNumId w:val="24"/>
+  <w:num w:numId="29">
+    <w:abstractNumId w:val="17"/>
   </w:num>
-  <w:num w:numId="15">
-    <w:abstractNumId w:val="20"/>
-  </w:num>
-  <w:num w:numId="16">
-    <w:abstractNumId w:val="12"/>
-  </w:num>
-  <w:num w:numId="17">
+  <w:num w:numId="30">
     <w:abstractNumId w:val="7"/>
   </w:num>
-  <w:num w:numId="18">
-    <w:abstractNumId w:val="22"/>
-  </w:num>
-  <w:num w:numId="19">
-    <w:abstractNumId w:val="9"/>
-  </w:num>
-  <w:num w:numId="20">
-    <w:abstractNumId w:val="13"/>
-  </w:num>
-  <w:num w:numId="21">
-    <w:abstractNumId w:val="10"/>
-  </w:num>
-  <w:num w:numId="22">
-    <w:abstractNumId w:val="25"/>
-  </w:num>
-  <w:num w:numId="23">
-    <w:abstractNumId w:val="2"/>
-  </w:num>
-  <w:num w:numId="24">
-    <w:abstractNumId w:val="29"/>
-  </w:num>
-  <w:num w:numId="25">
-    <w:abstractNumId w:val="18"/>
-  </w:num>
-  <w:num w:numId="26">
-    <w:abstractNumId w:val="1"/>
-  </w:num>
-  <w:num w:numId="27">
-    <w:abstractNumId w:val="28"/>
-  </w:num>
-  <w:num w:numId="28">
-    <w:abstractNumId w:val="17"/>
-  </w:num>
-  <w:num w:numId="29">
-    <w:abstractNumId w:val="16"/>
-  </w:num>
-  <w:num w:numId="30">
-    <w:abstractNumId w:val="6"/>
+  <w:num w:numId="31">
+    <w:abstractNumId w:val="0"/>
   </w:num>
 </w:numbering>
 </file>
@@ -13673,7 +14013,7 @@
 </file>
 
 <file path=customXml/itemProps1.xml><?xml version="1.0" encoding="utf-8"?>
-<ds:datastoreItem xmlns:ds="http://schemas.openxmlformats.org/officeDocument/2006/customXml" ds:itemID="{EB86998E-6B42-4D99-89BB-4FC76C297138}">
+<ds:datastoreItem xmlns:ds="http://schemas.openxmlformats.org/officeDocument/2006/customXml" ds:itemID="{87395DB1-A6DB-423B-B25C-E581A5F7F7F4}">
   <ds:schemaRefs>
     <ds:schemaRef ds:uri="http://schemas.openxmlformats.org/officeDocument/2006/bibliography"/>
   </ds:schemaRefs>

</xml_diff>

<commit_message>
use case diagram updated
</commit_message>
<xml_diff>
--- a/Proposal.docx
+++ b/Proposal.docx
@@ -1,6 +1,6 @@
 
 <file path=word/document.xml><?xml version="1.0" encoding="utf-8"?>
-<w:document xmlns:wpc="http://schemas.microsoft.com/office/word/2010/wordprocessingCanvas" xmlns:cx="http://schemas.microsoft.com/office/drawing/2014/chartex" xmlns:cx1="http://schemas.microsoft.com/office/drawing/2015/9/8/chartex" xmlns:cx2="http://schemas.microsoft.com/office/drawing/2015/10/21/chartex" xmlns:cx3="http://schemas.microsoft.com/office/drawing/2016/5/9/chartex" xmlns:cx4="http://schemas.microsoft.com/office/drawing/2016/5/10/chartex" xmlns:cx5="http://schemas.microsoft.com/office/drawing/2016/5/11/chartex" xmlns:cx6="http://schemas.microsoft.com/office/drawing/2016/5/12/chartex" xmlns:cx7="http://schemas.microsoft.com/office/drawing/2016/5/13/chartex" xmlns:cx8="http://schemas.microsoft.com/office/drawing/2016/5/14/chartex" xmlns:mc="http://schemas.openxmlformats.org/markup-compatibility/2006" xmlns:aink="http://schemas.microsoft.com/office/drawing/2016/ink" xmlns:am3d="http://schemas.microsoft.com/office/drawing/2017/model3d" xmlns:o="urn:schemas-microsoft-com:office:office" xmlns:oel="http://schemas.microsoft.com/office/2019/extlst" xmlns:r="http://schemas.openxmlformats.org/officeDocument/2006/relationships" xmlns:m="http://schemas.openxmlformats.org/officeDocument/2006/math" xmlns:v="urn:schemas-microsoft-com:vml" xmlns:wp14="http://schemas.microsoft.com/office/word/2010/wordprocessingDrawing" xmlns:wp="http://schemas.openxmlformats.org/drawingml/2006/wordprocessingDrawing" xmlns:w10="urn:schemas-microsoft-com:office:word" xmlns:w="http://schemas.openxmlformats.org/wordprocessingml/2006/main" xmlns:w14="http://schemas.microsoft.com/office/word/2010/wordml" xmlns:w15="http://schemas.microsoft.com/office/word/2012/wordml" xmlns:w16cex="http://schemas.microsoft.com/office/word/2018/wordml/cex" xmlns:w16cid="http://schemas.microsoft.com/office/word/2016/wordml/cid" xmlns:w16="http://schemas.microsoft.com/office/word/2018/wordml" xmlns:w16sdtdh="http://schemas.microsoft.com/office/word/2020/wordml/sdtdatahash" xmlns:w16se="http://schemas.microsoft.com/office/word/2015/wordml/symex" xmlns:wpg="http://schemas.microsoft.com/office/word/2010/wordprocessingGroup" xmlns:wpi="http://schemas.microsoft.com/office/word/2010/wordprocessingInk" xmlns:wne="http://schemas.microsoft.com/office/word/2006/wordml" xmlns:wps="http://schemas.microsoft.com/office/word/2010/wordprocessingShape" mc:Ignorable="w14 w15 w16se w16cid w16 w16cex w16sdtdh wp14">
+<w:document xmlns:wpc="http://schemas.microsoft.com/office/word/2010/wordprocessingCanvas" xmlns:cx="http://schemas.microsoft.com/office/drawing/2014/chartex" xmlns:cx1="http://schemas.microsoft.com/office/drawing/2015/9/8/chartex" xmlns:mc="http://schemas.openxmlformats.org/markup-compatibility/2006" xmlns:o="urn:schemas-microsoft-com:office:office" xmlns:r="http://schemas.openxmlformats.org/officeDocument/2006/relationships" xmlns:m="http://schemas.openxmlformats.org/officeDocument/2006/math" xmlns:v="urn:schemas-microsoft-com:vml" xmlns:wp14="http://schemas.microsoft.com/office/word/2010/wordprocessingDrawing" xmlns:wp="http://schemas.openxmlformats.org/drawingml/2006/wordprocessingDrawing" xmlns:w10="urn:schemas-microsoft-com:office:word" xmlns:w="http://schemas.openxmlformats.org/wordprocessingml/2006/main" xmlns:w14="http://schemas.microsoft.com/office/word/2010/wordml" xmlns:w15="http://schemas.microsoft.com/office/word/2012/wordml" xmlns:w16se="http://schemas.microsoft.com/office/word/2015/wordml/symex" xmlns:wpg="http://schemas.microsoft.com/office/word/2010/wordprocessingGroup" xmlns:wpi="http://schemas.microsoft.com/office/word/2010/wordprocessingInk" xmlns:wne="http://schemas.microsoft.com/office/word/2006/wordml" xmlns:wps="http://schemas.microsoft.com/office/word/2010/wordprocessingShape" mc:Ignorable="w14 w15 w16se wp14">
   <w:body>
     <w:p>
       <w:pPr>
@@ -367,34 +367,14 @@
           <w:szCs w:val="24"/>
         </w:rPr>
       </w:pPr>
-      <w:proofErr w:type="spellStart"/>
       <w:r>
         <w:rPr>
           <w:rFonts w:cstheme="minorHAnsi"/>
           <w:sz w:val="24"/>
           <w:szCs w:val="24"/>
         </w:rPr>
-        <w:t>Arbin</w:t>
-      </w:r>
-      <w:proofErr w:type="spellEnd"/>
-      <w:r>
-        <w:rPr>
-          <w:rFonts w:cstheme="minorHAnsi"/>
-          <w:sz w:val="24"/>
-          <w:szCs w:val="24"/>
-        </w:rPr>
-        <w:t xml:space="preserve"> </w:t>
-      </w:r>
-      <w:proofErr w:type="spellStart"/>
-      <w:r>
-        <w:rPr>
-          <w:rFonts w:cstheme="minorHAnsi"/>
-          <w:sz w:val="24"/>
-          <w:szCs w:val="24"/>
-        </w:rPr>
-        <w:t>Maharjan</w:t>
-      </w:r>
-      <w:proofErr w:type="spellEnd"/>
+        <w:t>Arbin Maharjan</w:t>
+      </w:r>
     </w:p>
     <w:p>
       <w:pPr>
@@ -700,41 +680,13 @@
         </w:rPr>
         <w:t xml:space="preserve">I hereby recommend that this project prepared under my supervision by </w:t>
       </w:r>
-      <w:proofErr w:type="spellStart"/>
       <w:r>
         <w:rPr>
           <w:rFonts w:cs="Times New Roman"/>
           <w:bCs/>
           <w:szCs w:val="26"/>
         </w:rPr>
-        <w:t>Arbin</w:t>
-      </w:r>
-      <w:proofErr w:type="spellEnd"/>
-      <w:r>
-        <w:rPr>
-          <w:rFonts w:cs="Times New Roman"/>
-          <w:bCs/>
-          <w:szCs w:val="26"/>
-        </w:rPr>
-        <w:t xml:space="preserve"> </w:t>
-      </w:r>
-      <w:proofErr w:type="spellStart"/>
-      <w:r>
-        <w:rPr>
-          <w:rFonts w:cs="Times New Roman"/>
-          <w:bCs/>
-          <w:szCs w:val="26"/>
-        </w:rPr>
-        <w:t>Maharjan</w:t>
-      </w:r>
-      <w:proofErr w:type="spellEnd"/>
-      <w:r>
-        <w:rPr>
-          <w:rFonts w:cs="Times New Roman"/>
-          <w:bCs/>
-          <w:szCs w:val="26"/>
-        </w:rPr>
-        <w:t xml:space="preserve"> and Praful Shrestha</w:t>
+        <w:t>Arbin Maharjan and Praful Shrestha</w:t>
       </w:r>
       <w:r>
         <w:rPr>
@@ -860,7 +812,7 @@
               </wp:anchor>
             </w:drawing>
           </mc:Choice>
-          <mc:Fallback>
+          <mc:Fallback xmlns:w16sdtdh="http://schemas.microsoft.com/office/word/2020/wordml/sdtdatahash" xmlns:w16="http://schemas.microsoft.com/office/word/2018/wordml" xmlns:w16cid="http://schemas.microsoft.com/office/word/2016/wordml/cid" xmlns:w16cex="http://schemas.microsoft.com/office/word/2018/wordml/cex" xmlns:oel="http://schemas.microsoft.com/office/2019/extlst" xmlns:am3d="http://schemas.microsoft.com/office/drawing/2017/model3d" xmlns:aink="http://schemas.microsoft.com/office/drawing/2016/ink" xmlns:cx8="http://schemas.microsoft.com/office/drawing/2016/5/14/chartex" xmlns:cx7="http://schemas.microsoft.com/office/drawing/2016/5/13/chartex" xmlns:cx6="http://schemas.microsoft.com/office/drawing/2016/5/12/chartex" xmlns:cx5="http://schemas.microsoft.com/office/drawing/2016/5/11/chartex" xmlns:cx4="http://schemas.microsoft.com/office/drawing/2016/5/10/chartex" xmlns:cx3="http://schemas.microsoft.com/office/drawing/2016/5/9/chartex" xmlns:cx2="http://schemas.microsoft.com/office/drawing/2015/10/21/chartex">
             <w:pict>
               <v:shapetype w14:anchorId="12569668" id="_x0000_t32" coordsize="21600,21600" o:spt="32" o:oned="t" path="m,l21600,21600e" filled="f">
                 <v:path arrowok="t" fillok="f" o:connecttype="none"/>
@@ -971,7 +923,6 @@
           <w:rFonts w:ascii="Times New Roman" w:eastAsia="Times New Roman" w:hAnsi="Times New Roman" w:cs="Times New Roman"/>
           <w:sz w:val="24"/>
           <w:szCs w:val="24"/>
-          <w:lang w:val="en-NP"/>
         </w:rPr>
       </w:pPr>
       <w:r>
@@ -982,7 +933,6 @@
         </w:rPr>
         <w:t xml:space="preserve">Address: </w:t>
       </w:r>
-      <w:proofErr w:type="spellStart"/>
       <w:r>
         <w:rPr>
           <w:rFonts w:cs="Times New Roman"/>
@@ -1007,7 +957,6 @@
         </w:rPr>
         <w:t>lteemode</w:t>
       </w:r>
-      <w:proofErr w:type="spellEnd"/>
       <w:r>
         <w:rPr>
           <w:rFonts w:cs="Times New Roman"/>
@@ -1273,37 +1222,12 @@
         </w:rPr>
         <w:t xml:space="preserve">ertify that this project by </w:t>
       </w:r>
-      <w:proofErr w:type="spellStart"/>
       <w:r>
         <w:rPr>
           <w:rFonts w:cs="Times New Roman"/>
           <w:szCs w:val="26"/>
         </w:rPr>
-        <w:t>Arbin</w:t>
-      </w:r>
-      <w:proofErr w:type="spellEnd"/>
-      <w:r>
-        <w:rPr>
-          <w:rFonts w:cs="Times New Roman"/>
-          <w:szCs w:val="26"/>
-        </w:rPr>
-        <w:t xml:space="preserve"> </w:t>
-      </w:r>
-      <w:proofErr w:type="spellStart"/>
-      <w:r>
-        <w:rPr>
-          <w:rFonts w:cs="Times New Roman"/>
-          <w:szCs w:val="26"/>
-        </w:rPr>
-        <w:t>Maharjan</w:t>
-      </w:r>
-      <w:proofErr w:type="spellEnd"/>
-      <w:r>
-        <w:rPr>
-          <w:rFonts w:cs="Times New Roman"/>
-          <w:szCs w:val="26"/>
-        </w:rPr>
-        <w:t xml:space="preserve"> and Praful Shrestha</w:t>
+        <w:t>Arbin Maharjan and Praful Shrestha</w:t>
       </w:r>
       <w:r>
         <w:rPr>
@@ -1434,9 +1358,8 @@
                 <w:bCs/>
                 <w:szCs w:val="26"/>
               </w:rPr>
-              <w:t xml:space="preserve">Rajat </w:t>
-            </w:r>
-            <w:proofErr w:type="spellStart"/>
+              <w:t>Rajat U</w:t>
+            </w:r>
             <w:r>
               <w:rPr>
                 <w:rFonts w:cs="Times New Roman"/>
@@ -1444,18 +1367,8 @@
                 <w:bCs/>
                 <w:szCs w:val="26"/>
               </w:rPr>
-              <w:t>U</w:t>
-            </w:r>
-            <w:r>
-              <w:rPr>
-                <w:rFonts w:cs="Times New Roman"/>
-                <w:b/>
-                <w:bCs/>
-                <w:szCs w:val="26"/>
-              </w:rPr>
               <w:t>preti</w:t>
             </w:r>
-            <w:proofErr w:type="spellEnd"/>
           </w:p>
           <w:p>
             <w:pPr>
@@ -1467,8 +1380,6 @@
                 <w:szCs w:val="26"/>
               </w:rPr>
             </w:pPr>
-            <w:proofErr w:type="spellStart"/>
-            <w:proofErr w:type="gramStart"/>
             <w:r>
               <w:rPr>
                 <w:rFonts w:cs="Times New Roman"/>
@@ -1477,8 +1388,6 @@
               </w:rPr>
               <w:t>Soalteemode,Kathmandu</w:t>
             </w:r>
-            <w:proofErr w:type="spellEnd"/>
-            <w:proofErr w:type="gramEnd"/>
           </w:p>
         </w:tc>
         <w:tc>
@@ -1534,19 +1443,8 @@
                 <w:bCs/>
                 <w:szCs w:val="24"/>
               </w:rPr>
-              <w:t xml:space="preserve">Er. Subhash </w:t>
-            </w:r>
-            <w:proofErr w:type="spellStart"/>
-            <w:r>
-              <w:rPr>
-                <w:rFonts w:cs="Times New Roman"/>
-                <w:b/>
-                <w:bCs/>
-                <w:szCs w:val="24"/>
-              </w:rPr>
-              <w:t>Belbase</w:t>
-            </w:r>
-            <w:proofErr w:type="spellEnd"/>
+              <w:t>Er. Subhash Belbase</w:t>
+            </w:r>
           </w:p>
           <w:p>
             <w:pPr>
@@ -1558,8 +1456,6 @@
                 <w:szCs w:val="26"/>
               </w:rPr>
             </w:pPr>
-            <w:proofErr w:type="spellStart"/>
-            <w:proofErr w:type="gramStart"/>
             <w:r>
               <w:rPr>
                 <w:rFonts w:cs="Times New Roman"/>
@@ -1568,8 +1464,6 @@
               </w:rPr>
               <w:t>Soalteemode,Kathmandu</w:t>
             </w:r>
-            <w:proofErr w:type="spellEnd"/>
-            <w:proofErr w:type="gramEnd"/>
           </w:p>
         </w:tc>
       </w:tr>
@@ -3248,25 +3142,7 @@
           <w:sz w:val="24"/>
           <w:szCs w:val="24"/>
         </w:rPr>
-        <w:t xml:space="preserve">and </w:t>
-      </w:r>
-      <w:proofErr w:type="gramStart"/>
-      <w:r>
-        <w:rPr>
-          <w:rFonts w:ascii="Times New Roman" w:hAnsi="Times New Roman" w:cs="Times New Roman"/>
-          <w:sz w:val="24"/>
-          <w:szCs w:val="24"/>
-        </w:rPr>
-        <w:t>It</w:t>
-      </w:r>
-      <w:proofErr w:type="gramEnd"/>
-      <w:r>
-        <w:rPr>
-          <w:rFonts w:ascii="Times New Roman" w:hAnsi="Times New Roman" w:cs="Times New Roman"/>
-          <w:sz w:val="24"/>
-          <w:szCs w:val="24"/>
-        </w:rPr>
-        <w:t xml:space="preserve"> also includes more modern services related to patient care,</w:t>
+        <w:t>and It also includes more modern services related to patient care,</w:t>
       </w:r>
       <w:r>
         <w:rPr>
@@ -3324,23 +3200,13 @@
         </w:rPr>
         <w:t xml:space="preserve"> </w:t>
       </w:r>
-      <w:proofErr w:type="gramStart"/>
-      <w:r>
-        <w:rPr>
-          <w:rFonts w:ascii="Times New Roman" w:hAnsi="Times New Roman" w:cs="Times New Roman"/>
-          <w:sz w:val="24"/>
-          <w:szCs w:val="24"/>
-        </w:rPr>
-        <w:t>The</w:t>
-      </w:r>
-      <w:proofErr w:type="gramEnd"/>
-      <w:r>
-        <w:rPr>
-          <w:rFonts w:ascii="Times New Roman" w:hAnsi="Times New Roman" w:cs="Times New Roman"/>
-          <w:sz w:val="24"/>
-          <w:szCs w:val="24"/>
-        </w:rPr>
-        <w:t xml:space="preserve"> patient information is very crucial  and need to be managed properly.</w:t>
+      <w:r>
+        <w:rPr>
+          <w:rFonts w:ascii="Times New Roman" w:hAnsi="Times New Roman" w:cs="Times New Roman"/>
+          <w:sz w:val="24"/>
+          <w:szCs w:val="24"/>
+        </w:rPr>
+        <w:t>The patient information is very crucial  and need to be managed properly.</w:t>
       </w:r>
     </w:p>
     <w:p>
@@ -3510,23 +3376,13 @@
         </w:rPr>
         <w:t xml:space="preserve"> </w:t>
       </w:r>
-      <w:proofErr w:type="gramStart"/>
-      <w:r>
-        <w:rPr>
-          <w:rFonts w:ascii="Times New Roman" w:hAnsi="Times New Roman" w:cs="Times New Roman"/>
-          <w:sz w:val="24"/>
-          <w:szCs w:val="24"/>
-        </w:rPr>
-        <w:t>patients</w:t>
-      </w:r>
-      <w:proofErr w:type="gramEnd"/>
-      <w:r>
-        <w:rPr>
-          <w:rFonts w:ascii="Times New Roman" w:hAnsi="Times New Roman" w:cs="Times New Roman"/>
-          <w:sz w:val="24"/>
-          <w:szCs w:val="24"/>
-        </w:rPr>
-        <w:t xml:space="preserve"> prescriptions,</w:t>
+      <w:r>
+        <w:rPr>
+          <w:rFonts w:ascii="Times New Roman" w:hAnsi="Times New Roman" w:cs="Times New Roman"/>
+          <w:sz w:val="24"/>
+          <w:szCs w:val="24"/>
+        </w:rPr>
+        <w:t>patients prescriptions,</w:t>
       </w:r>
       <w:r>
         <w:rPr>
@@ -3797,7 +3653,6 @@
         </w:rPr>
         <w:t xml:space="preserve"> </w:t>
       </w:r>
-      <w:proofErr w:type="gramStart"/>
       <w:r>
         <w:rPr>
           <w:rFonts w:ascii="Times New Roman" w:hAnsi="Times New Roman"/>
@@ -3806,7 +3661,6 @@
         </w:rPr>
         <w:t>Therefore</w:t>
       </w:r>
-      <w:proofErr w:type="gramEnd"/>
       <w:r>
         <w:rPr>
           <w:rFonts w:ascii="Times New Roman" w:hAnsi="Times New Roman"/>
@@ -4948,25 +4802,7 @@
           <w:sz w:val="24"/>
           <w:szCs w:val="24"/>
         </w:rPr>
-        <w:t xml:space="preserve"> good to be dealt out with for better services to the patients in hospitals. This process had so many inconsistencies and inconveniences like patients losing their health cards or their files being misplaced. </w:t>
-      </w:r>
-      <w:proofErr w:type="gramStart"/>
-      <w:r>
-        <w:rPr>
-          <w:rFonts w:ascii="Times New Roman" w:hAnsi="Times New Roman"/>
-          <w:sz w:val="24"/>
-          <w:szCs w:val="24"/>
-        </w:rPr>
-        <w:t>Therefore</w:t>
-      </w:r>
-      <w:proofErr w:type="gramEnd"/>
-      <w:r>
-        <w:rPr>
-          <w:rFonts w:ascii="Times New Roman" w:hAnsi="Times New Roman"/>
-          <w:sz w:val="24"/>
-          <w:szCs w:val="24"/>
-        </w:rPr>
-        <w:t xml:space="preserve"> an automated system helps to keep track of patient’s records and medical bills making it easy to determine the state of new and continuing patients. </w:t>
+        <w:t xml:space="preserve"> good to be dealt out with for better services to the patients in hospitals. This process had so many inconsistencies and inconveniences like patients losing their health cards or their files being misplaced. Therefore an automated system helps to keep track of patient’s records and medical bills making it easy to determine the state of new and continuing patients. </w:t>
       </w:r>
     </w:p>
     <w:p>
@@ -5376,7 +5212,6 @@
         </w:rPr>
         <w:t xml:space="preserve">This project </w:t>
       </w:r>
-      <w:proofErr w:type="gramStart"/>
       <w:r>
         <w:rPr>
           <w:rFonts w:ascii="Times New Roman" w:hAnsi="Times New Roman" w:cs="Times New Roman"/>
@@ -5385,7 +5220,6 @@
         </w:rPr>
         <w:t>have</w:t>
       </w:r>
-      <w:proofErr w:type="gramEnd"/>
       <w:r>
         <w:rPr>
           <w:rFonts w:ascii="Times New Roman" w:hAnsi="Times New Roman" w:cs="Times New Roman"/>
@@ -5521,25 +5355,7 @@
           <w:sz w:val="24"/>
           <w:szCs w:val="24"/>
         </w:rPr>
-        <w:t xml:space="preserve">In waterfall model each </w:t>
-      </w:r>
-      <w:proofErr w:type="gramStart"/>
-      <w:r>
-        <w:rPr>
-          <w:rFonts w:ascii="Times New Roman" w:hAnsi="Times New Roman" w:cs="Times New Roman"/>
-          <w:sz w:val="24"/>
-          <w:szCs w:val="24"/>
-        </w:rPr>
-        <w:t>phases</w:t>
-      </w:r>
-      <w:proofErr w:type="gramEnd"/>
-      <w:r>
-        <w:rPr>
-          <w:rFonts w:ascii="Times New Roman" w:hAnsi="Times New Roman" w:cs="Times New Roman"/>
-          <w:sz w:val="24"/>
-          <w:szCs w:val="24"/>
-        </w:rPr>
-        <w:t xml:space="preserve"> must be completed before moving on to next phase.</w:t>
+        <w:t>In waterfall model each phases must be completed before moving on to next phase.</w:t>
       </w:r>
     </w:p>
     <w:p>
@@ -5990,6 +5806,54 @@
     </w:p>
     <w:p>
       <w:pPr>
+        <w:pStyle w:val="ListParagraph"/>
+        <w:numPr>
+          <w:ilvl w:val="0"/>
+          <w:numId w:val="20"/>
+        </w:numPr>
+        <w:spacing w:line="360" w:lineRule="auto"/>
+        <w:rPr>
+          <w:rFonts w:ascii="Times New Roman" w:hAnsi="Times New Roman" w:cs="Times New Roman"/>
+          <w:b/>
+          <w:sz w:val="24"/>
+          <w:szCs w:val="24"/>
+        </w:rPr>
+      </w:pPr>
+      <w:r>
+        <w:rPr>
+          <w:rFonts w:ascii="Times New Roman" w:hAnsi="Times New Roman" w:cs="Times New Roman"/>
+          <w:sz w:val="24"/>
+          <w:szCs w:val="24"/>
+        </w:rPr>
+        <w:t>The system shall allow Doctor to add patient and theire prescription</w:t>
+      </w:r>
+    </w:p>
+    <w:p>
+      <w:pPr>
+        <w:pStyle w:val="ListParagraph"/>
+        <w:numPr>
+          <w:ilvl w:val="0"/>
+          <w:numId w:val="20"/>
+        </w:numPr>
+        <w:spacing w:line="360" w:lineRule="auto"/>
+        <w:rPr>
+          <w:rFonts w:ascii="Times New Roman" w:hAnsi="Times New Roman" w:cs="Times New Roman"/>
+          <w:b/>
+          <w:sz w:val="24"/>
+          <w:szCs w:val="24"/>
+        </w:rPr>
+      </w:pPr>
+      <w:r>
+        <w:rPr>
+          <w:rFonts w:ascii="Times New Roman" w:hAnsi="Times New Roman" w:cs="Times New Roman"/>
+          <w:sz w:val="24"/>
+          <w:szCs w:val="24"/>
+        </w:rPr>
+        <w:t>The system shall allow patient to view their prescription details</w:t>
+      </w:r>
+    </w:p>
+    <w:p>
+      <w:pPr>
         <w:pStyle w:val="Heading1"/>
         <w:jc w:val="center"/>
         <w:rPr>
@@ -6292,25 +6156,13 @@
         </w:rPr>
         <w:t xml:space="preserve"> </w:t>
       </w:r>
-      <w:proofErr w:type="spellStart"/>
-      <w:proofErr w:type="gramStart"/>
-      <w:r>
-        <w:rPr>
-          <w:rFonts w:ascii="Times New Roman" w:hAnsi="Times New Roman" w:cs="Times New Roman"/>
-          <w:sz w:val="24"/>
-          <w:szCs w:val="24"/>
-        </w:rPr>
-        <w:t>build</w:t>
-      </w:r>
-      <w:proofErr w:type="spellEnd"/>
-      <w:proofErr w:type="gramEnd"/>
-      <w:r>
-        <w:rPr>
-          <w:rFonts w:ascii="Times New Roman" w:hAnsi="Times New Roman" w:cs="Times New Roman"/>
-          <w:sz w:val="24"/>
-          <w:szCs w:val="24"/>
-        </w:rPr>
-        <w:t xml:space="preserve"> with exact requirement in required time.</w:t>
+      <w:r>
+        <w:rPr>
+          <w:rFonts w:ascii="Times New Roman" w:hAnsi="Times New Roman" w:cs="Times New Roman"/>
+          <w:sz w:val="24"/>
+          <w:szCs w:val="24"/>
+        </w:rPr>
+        <w:t>build with exact requirement in required time.</w:t>
       </w:r>
     </w:p>
     <w:p>
@@ -6436,25 +6288,7 @@
           <w:sz w:val="24"/>
           <w:szCs w:val="24"/>
         </w:rPr>
-        <w:t xml:space="preserve"> like </w:t>
-      </w:r>
-      <w:proofErr w:type="gramStart"/>
-      <w:r>
-        <w:rPr>
-          <w:rFonts w:ascii="Times New Roman" w:hAnsi="Times New Roman" w:cs="Times New Roman"/>
-          <w:sz w:val="24"/>
-          <w:szCs w:val="24"/>
-        </w:rPr>
-        <w:t>VSC(</w:t>
-      </w:r>
-      <w:proofErr w:type="gramEnd"/>
-      <w:r>
-        <w:rPr>
-          <w:rFonts w:ascii="Times New Roman" w:hAnsi="Times New Roman" w:cs="Times New Roman"/>
-          <w:sz w:val="24"/>
-          <w:szCs w:val="24"/>
-        </w:rPr>
-        <w:t xml:space="preserve">Visual Studio Code) and </w:t>
+        <w:t xml:space="preserve"> like VSC(Visual Studio Code) and </w:t>
       </w:r>
       <w:r>
         <w:rPr>
@@ -6566,7 +6400,6 @@
         </w:rPr>
       </w:pPr>
       <w:bookmarkStart w:id="17" w:name="_Toc99472997"/>
-      <w:proofErr w:type="spellStart"/>
       <w:r>
         <w:rPr>
           <w:rStyle w:val="Heading1Char"/>
@@ -6587,7 +6420,6 @@
         </w:rPr>
         <w:t>Economical</w:t>
       </w:r>
-      <w:proofErr w:type="spellEnd"/>
       <w:r>
         <w:rPr>
           <w:rStyle w:val="Heading1Char"/>
@@ -7341,7 +7173,7 @@
           <w:sz w:val="24"/>
           <w:szCs w:val="24"/>
         </w:rPr>
-        <w:t>Figure: Use case diagram</w:t>
+        <w:t xml:space="preserve">                                                          Figure:Administrator(Use-case diagram)</w:t>
       </w:r>
     </w:p>
     <w:p>
@@ -7397,19 +7229,133 @@
     </w:p>
     <w:p>
       <w:pPr>
+        <w:tabs>
+          <w:tab w:val="left" w:pos="4515"/>
+        </w:tabs>
         <w:rPr>
           <w:sz w:val="20"/>
           <w:szCs w:val="20"/>
         </w:rPr>
       </w:pPr>
-    </w:p>
-    <w:p>
-      <w:pPr>
+      <w:r>
         <w:rPr>
           <w:sz w:val="20"/>
           <w:szCs w:val="20"/>
         </w:rPr>
-      </w:pPr>
+        <w:tab/>
+      </w:r>
+      <w:r>
+        <w:rPr>
+          <w:sz w:val="20"/>
+          <w:szCs w:val="20"/>
+        </w:rPr>
+        <w:br w:type="page"/>
+      </w:r>
+    </w:p>
+    <w:p>
+      <w:pPr>
+        <w:tabs>
+          <w:tab w:val="left" w:pos="4515"/>
+        </w:tabs>
+        <w:rPr>
+          <w:sz w:val="20"/>
+          <w:szCs w:val="20"/>
+        </w:rPr>
+      </w:pPr>
+      <w:r>
+        <w:rPr>
+          <w:noProof/>
+          <w:lang w:eastAsia="en-GB"/>
+        </w:rPr>
+        <w:lastRenderedPageBreak/>
+        <w:drawing>
+          <wp:inline distT="0" distB="0" distL="0" distR="0" wp14:anchorId="7F24B3B3" wp14:editId="3E0EDD9A">
+            <wp:extent cx="6600825" cy="6915150"/>
+            <wp:effectExtent l="0" t="0" r="9525" b="0"/>
+            <wp:docPr id="9" name="Picture 9" descr="https://documents.lucid.app/documents/77f43b18-e9ed-464c-a29e-e617ad0fd289/pages/0_0?a=1580&amp;x=338&amp;y=76&amp;w=924&amp;h=968&amp;store=1&amp;accept=image%2F*&amp;auth=LCA%204d167029ccab6521045cc60f7a9a3321524c3b72-ts%3D1651402590"/>
+            <wp:cNvGraphicFramePr>
+              <a:graphicFrameLocks xmlns:a="http://schemas.openxmlformats.org/drawingml/2006/main" noChangeAspect="1"/>
+            </wp:cNvGraphicFramePr>
+            <a:graphic xmlns:a="http://schemas.openxmlformats.org/drawingml/2006/main">
+              <a:graphicData uri="http://schemas.openxmlformats.org/drawingml/2006/picture">
+                <pic:pic xmlns:pic="http://schemas.openxmlformats.org/drawingml/2006/picture">
+                  <pic:nvPicPr>
+                    <pic:cNvPr id="0" name="Picture 1" descr="https://documents.lucid.app/documents/77f43b18-e9ed-464c-a29e-e617ad0fd289/pages/0_0?a=1580&amp;x=338&amp;y=76&amp;w=924&amp;h=968&amp;store=1&amp;accept=image%2F*&amp;auth=LCA%204d167029ccab6521045cc60f7a9a3321524c3b72-ts%3D1651402590"/>
+                    <pic:cNvPicPr>
+                      <a:picLocks noChangeAspect="1" noChangeArrowheads="1"/>
+                    </pic:cNvPicPr>
+                  </pic:nvPicPr>
+                  <pic:blipFill>
+                    <a:blip r:embed="rId11">
+                      <a:extLst>
+                        <a:ext uri="{28A0092B-C50C-407E-A947-70E740481C1C}">
+                          <a14:useLocalDpi xmlns:a14="http://schemas.microsoft.com/office/drawing/2010/main" val="0"/>
+                        </a:ext>
+                      </a:extLst>
+                    </a:blip>
+                    <a:srcRect/>
+                    <a:stretch>
+                      <a:fillRect/>
+                    </a:stretch>
+                  </pic:blipFill>
+                  <pic:spPr bwMode="auto">
+                    <a:xfrm>
+                      <a:off x="0" y="0"/>
+                      <a:ext cx="6600825" cy="6915150"/>
+                    </a:xfrm>
+                    <a:prstGeom prst="rect">
+                      <a:avLst/>
+                    </a:prstGeom>
+                    <a:noFill/>
+                    <a:ln>
+                      <a:noFill/>
+                    </a:ln>
+                  </pic:spPr>
+                </pic:pic>
+              </a:graphicData>
+            </a:graphic>
+          </wp:inline>
+        </w:drawing>
+      </w:r>
+    </w:p>
+    <w:p>
+      <w:pPr>
+        <w:tabs>
+          <w:tab w:val="left" w:pos="5895"/>
+        </w:tabs>
+        <w:jc w:val="center"/>
+        <w:rPr>
+          <w:rFonts w:ascii="Times New Roman" w:hAnsi="Times New Roman" w:cs="Times New Roman"/>
+          <w:sz w:val="24"/>
+          <w:szCs w:val="24"/>
+        </w:rPr>
+      </w:pPr>
+      <w:r>
+        <w:rPr>
+          <w:rFonts w:ascii="Times New Roman" w:hAnsi="Times New Roman" w:cs="Times New Roman"/>
+          <w:sz w:val="24"/>
+          <w:szCs w:val="24"/>
+        </w:rPr>
+        <w:t>Figure: Doctor(Use Case Diagram)</w:t>
+      </w:r>
+    </w:p>
+    <w:p>
+      <w:pPr>
+        <w:rPr>
+          <w:rFonts w:ascii="Times New Roman" w:hAnsi="Times New Roman" w:cs="Times New Roman"/>
+          <w:sz w:val="24"/>
+          <w:szCs w:val="24"/>
+        </w:rPr>
+      </w:pPr>
+      <w:r>
+        <w:rPr>
+          <w:sz w:val="20"/>
+          <w:szCs w:val="20"/>
+        </w:rPr>
+        <w:br w:type="page"/>
+      </w:r>
+      <w:bookmarkStart w:id="21" w:name="_GoBack"/>
+      <w:bookmarkEnd w:id="21"/>
     </w:p>
     <w:p>
       <w:pPr>
@@ -7489,7 +7435,7 @@
                     </pic:cNvPicPr>
                   </pic:nvPicPr>
                   <pic:blipFill>
-                    <a:blip r:embed="rId11" cstate="print">
+                    <a:blip r:embed="rId12" cstate="print">
                       <a:extLst>
                         <a:ext uri="{28A0092B-C50C-407E-A947-70E740481C1C}">
                           <a14:useLocalDpi xmlns:a14="http://schemas.microsoft.com/office/drawing/2010/main" val="0"/>
@@ -7730,7 +7676,7 @@
                     </pic:cNvPicPr>
                   </pic:nvPicPr>
                   <pic:blipFill>
-                    <a:blip r:embed="rId12">
+                    <a:blip r:embed="rId13">
                       <a:extLst>
                         <a:ext uri="{28A0092B-C50C-407E-A947-70E740481C1C}">
                           <a14:useLocalDpi xmlns:a14="http://schemas.microsoft.com/office/drawing/2010/main" val="0"/>
@@ -7815,7 +7761,7 @@
           <w:szCs w:val="22"/>
         </w:rPr>
       </w:pPr>
-      <w:bookmarkStart w:id="21" w:name="_Toc99473001"/>
+      <w:bookmarkStart w:id="22" w:name="_Toc99473001"/>
     </w:p>
     <w:p>
       <w:pPr>
@@ -7828,7 +7774,7 @@
         </w:rPr>
       </w:pPr>
     </w:p>
-    <w:bookmarkEnd w:id="21"/>
+    <w:bookmarkEnd w:id="22"/>
     <w:p>
       <w:pPr>
         <w:pStyle w:val="Heading1"/>
@@ -8107,27 +8053,7 @@
           <w:szCs w:val="24"/>
           <w:lang w:val="en-IN"/>
         </w:rPr>
-        <w:t xml:space="preserve">HTML stand for Hyper Text Markup Language is a </w:t>
-      </w:r>
-      <w:proofErr w:type="spellStart"/>
-      <w:r>
-        <w:rPr>
-          <w:rFonts w:ascii="Times New Roman" w:hAnsi="Times New Roman" w:cs="Times New Roman"/>
-          <w:sz w:val="24"/>
-          <w:szCs w:val="24"/>
-          <w:lang w:val="en-IN"/>
-        </w:rPr>
-        <w:t>Mark up</w:t>
-      </w:r>
-      <w:proofErr w:type="spellEnd"/>
-      <w:r>
-        <w:rPr>
-          <w:rFonts w:ascii="Times New Roman" w:hAnsi="Times New Roman" w:cs="Times New Roman"/>
-          <w:sz w:val="24"/>
-          <w:szCs w:val="24"/>
-          <w:lang w:val="en-IN"/>
-        </w:rPr>
-        <w:t xml:space="preserve"> language which is used to make the layout of the websites.</w:t>
+        <w:t>HTML stand for Hyper Text Markup Language is a Mark up language which is used to make the layout of the websites.</w:t>
       </w:r>
       <w:r>
         <w:rPr>
@@ -8336,7 +8262,6 @@
         </w:rPr>
         <w:t xml:space="preserve"> </w:t>
       </w:r>
-      <w:proofErr w:type="gramStart"/>
       <w:r>
         <w:rPr>
           <w:rFonts w:ascii="Times New Roman" w:hAnsi="Times New Roman" w:cs="Times New Roman"/>
@@ -8345,18 +8270,7 @@
           <w:szCs w:val="24"/>
           <w:shd w:val="clear" w:color="auto" w:fill="FFFFFF"/>
         </w:rPr>
-        <w:t>It</w:t>
-      </w:r>
-      <w:proofErr w:type="gramEnd"/>
-      <w:r>
-        <w:rPr>
-          <w:rFonts w:ascii="Times New Roman" w:hAnsi="Times New Roman" w:cs="Times New Roman"/>
-          <w:color w:val="000000" w:themeColor="text1"/>
-          <w:sz w:val="24"/>
-          <w:szCs w:val="24"/>
-          <w:shd w:val="clear" w:color="auto" w:fill="FFFFFF"/>
-        </w:rPr>
-        <w:t xml:space="preserve"> is basically styling of the websites after html is applied.</w:t>
+        <w:t>It is basically styling of the websites after html is applied.</w:t>
       </w:r>
       <w:r>
         <w:rPr>
@@ -8596,9 +8510,8 @@
           <w:szCs w:val="24"/>
           <w:shd w:val="clear" w:color="auto" w:fill="FFFFFF"/>
         </w:rPr>
-        <w:t xml:space="preserve">pages would be static, </w:t>
-      </w:r>
-      <w:proofErr w:type="gramStart"/>
+        <w:t xml:space="preserve">pages would be static, and </w:t>
+      </w:r>
       <w:r>
         <w:rPr>
           <w:rFonts w:ascii="Times New Roman" w:hAnsi="Times New Roman" w:cs="Times New Roman"/>
@@ -8607,28 +8520,7 @@
           <w:szCs w:val="24"/>
           <w:shd w:val="clear" w:color="auto" w:fill="FFFFFF"/>
         </w:rPr>
-        <w:t xml:space="preserve">and </w:t>
-      </w:r>
-      <w:r>
-        <w:rPr>
-          <w:rFonts w:ascii="Times New Roman" w:hAnsi="Times New Roman" w:cs="Times New Roman"/>
-          <w:color w:val="0A0A23"/>
-          <w:sz w:val="24"/>
-          <w:szCs w:val="24"/>
-          <w:shd w:val="clear" w:color="auto" w:fill="FFFFFF"/>
-        </w:rPr>
-        <w:t xml:space="preserve"> only</w:t>
-      </w:r>
-      <w:proofErr w:type="gramEnd"/>
-      <w:r>
-        <w:rPr>
-          <w:rFonts w:ascii="Times New Roman" w:hAnsi="Times New Roman" w:cs="Times New Roman"/>
-          <w:color w:val="0A0A23"/>
-          <w:sz w:val="24"/>
-          <w:szCs w:val="24"/>
-          <w:shd w:val="clear" w:color="auto" w:fill="FFFFFF"/>
-        </w:rPr>
-        <w:t xml:space="preserve"> have the dynamic changes like animations that CSS provides.</w:t>
+        <w:t xml:space="preserve"> only have the dynamic changes like animations that CSS provides.</w:t>
       </w:r>
       <w:r>
         <w:rPr>
@@ -8859,38 +8751,16 @@
           <w:szCs w:val="24"/>
           <w:shd w:val="clear" w:color="auto" w:fill="F2F2F2"/>
         </w:rPr>
-        <w:t xml:space="preserve">) is a widely-used </w:t>
-      </w:r>
-      <w:proofErr w:type="gramStart"/>
-      <w:r>
-        <w:rPr>
-          <w:rFonts w:ascii="Times New Roman" w:hAnsi="Times New Roman" w:cs="Times New Roman"/>
-          <w:color w:val="000000" w:themeColor="text1"/>
+        <w:t>) is a widely-used open source general-purpose scripting language that is especially suited for web development and can be embedded into HTML</w:t>
+      </w:r>
+      <w:r>
+        <w:rPr>
+          <w:rFonts w:ascii="Times New Roman" w:hAnsi="Times New Roman" w:cs="Times New Roman"/>
+          <w:color w:val="333333"/>
           <w:sz w:val="24"/>
           <w:szCs w:val="24"/>
           <w:shd w:val="clear" w:color="auto" w:fill="F2F2F2"/>
         </w:rPr>
-        <w:t>open source</w:t>
-      </w:r>
-      <w:proofErr w:type="gramEnd"/>
-      <w:r>
-        <w:rPr>
-          <w:rFonts w:ascii="Times New Roman" w:hAnsi="Times New Roman" w:cs="Times New Roman"/>
-          <w:color w:val="000000" w:themeColor="text1"/>
-          <w:sz w:val="24"/>
-          <w:szCs w:val="24"/>
-          <w:shd w:val="clear" w:color="auto" w:fill="F2F2F2"/>
-        </w:rPr>
-        <w:t xml:space="preserve"> general-purpose scripting language that is especially suited for web development and can be embedded into HTML</w:t>
-      </w:r>
-      <w:r>
-        <w:rPr>
-          <w:rFonts w:ascii="Times New Roman" w:hAnsi="Times New Roman" w:cs="Times New Roman"/>
-          <w:color w:val="333333"/>
-          <w:sz w:val="24"/>
-          <w:szCs w:val="24"/>
-          <w:shd w:val="clear" w:color="auto" w:fill="F2F2F2"/>
-        </w:rPr>
         <w:t>.</w:t>
       </w:r>
       <w:r>
@@ -8943,7 +8813,6 @@
         </w:rPr>
         <w:t xml:space="preserve"> </w:t>
       </w:r>
-      <w:proofErr w:type="gramStart"/>
       <w:r>
         <w:rPr>
           <w:rFonts w:ascii="Times New Roman" w:hAnsi="Times New Roman" w:cs="Times New Roman"/>
@@ -8954,7 +8823,6 @@
         </w:rPr>
         <w:t>User</w:t>
       </w:r>
-      <w:proofErr w:type="gramEnd"/>
       <w:r>
         <w:rPr>
           <w:rFonts w:ascii="Times New Roman" w:hAnsi="Times New Roman" w:cs="Times New Roman"/>
@@ -8983,51 +8851,7 @@
           <w:szCs w:val="24"/>
           <w:shd w:val="clear" w:color="auto" w:fill="FFFFFF"/>
         </w:rPr>
-        <w:t xml:space="preserve">You can easily connect PHP to all Databases, relational and non-relational. </w:t>
-      </w:r>
-      <w:proofErr w:type="gramStart"/>
-      <w:r>
-        <w:rPr>
-          <w:rFonts w:ascii="Times New Roman" w:hAnsi="Times New Roman" w:cs="Times New Roman"/>
-          <w:color w:val="0A0A23"/>
-          <w:sz w:val="24"/>
-          <w:szCs w:val="24"/>
-          <w:shd w:val="clear" w:color="auto" w:fill="FFFFFF"/>
-        </w:rPr>
-        <w:t>So</w:t>
-      </w:r>
-      <w:proofErr w:type="gramEnd"/>
-      <w:r>
-        <w:rPr>
-          <w:rFonts w:ascii="Times New Roman" w:hAnsi="Times New Roman" w:cs="Times New Roman"/>
-          <w:color w:val="0A0A23"/>
-          <w:sz w:val="24"/>
-          <w:szCs w:val="24"/>
-          <w:shd w:val="clear" w:color="auto" w:fill="FFFFFF"/>
-        </w:rPr>
-        <w:t xml:space="preserve"> it can connect in no time to MySQL, </w:t>
-      </w:r>
-      <w:proofErr w:type="spellStart"/>
-      <w:r>
-        <w:rPr>
-          <w:rFonts w:ascii="Times New Roman" w:hAnsi="Times New Roman" w:cs="Times New Roman"/>
-          <w:color w:val="0A0A23"/>
-          <w:sz w:val="24"/>
-          <w:szCs w:val="24"/>
-          <w:shd w:val="clear" w:color="auto" w:fill="FFFFFF"/>
-        </w:rPr>
-        <w:t>Postgress</w:t>
-      </w:r>
-      <w:proofErr w:type="spellEnd"/>
-      <w:r>
-        <w:rPr>
-          <w:rFonts w:ascii="Times New Roman" w:hAnsi="Times New Roman" w:cs="Times New Roman"/>
-          <w:color w:val="0A0A23"/>
-          <w:sz w:val="24"/>
-          <w:szCs w:val="24"/>
-          <w:shd w:val="clear" w:color="auto" w:fill="FFFFFF"/>
-        </w:rPr>
-        <w:t>, MongoDB, or any other database.</w:t>
+        <w:t>You can easily connect PHP to all Databases, relational and non-relational. So it can connect in no time to MySQL, Postgress, MongoDB, or any other database.</w:t>
       </w:r>
     </w:p>
     <w:p>
@@ -9073,29 +8897,7 @@
           <w:shd w:val="clear" w:color="auto" w:fill="FFFFFF"/>
         </w:rPr>
         <w:tab/>
-        <w:t xml:space="preserve">MYSQL is a Relational Database Management </w:t>
-      </w:r>
-      <w:proofErr w:type="gramStart"/>
-      <w:r>
-        <w:rPr>
-          <w:rFonts w:ascii="Times New Roman" w:hAnsi="Times New Roman" w:cs="Times New Roman"/>
-          <w:color w:val="000000" w:themeColor="text1"/>
-          <w:sz w:val="24"/>
-          <w:szCs w:val="24"/>
-          <w:shd w:val="clear" w:color="auto" w:fill="FFFFFF"/>
-        </w:rPr>
-        <w:t>System(</w:t>
-      </w:r>
-      <w:proofErr w:type="gramEnd"/>
-      <w:r>
-        <w:rPr>
-          <w:rFonts w:ascii="Times New Roman" w:hAnsi="Times New Roman" w:cs="Times New Roman"/>
-          <w:color w:val="000000" w:themeColor="text1"/>
-          <w:sz w:val="24"/>
-          <w:szCs w:val="24"/>
-          <w:shd w:val="clear" w:color="auto" w:fill="FFFFFF"/>
-        </w:rPr>
-        <w:t>RDBMS) developed by Oracle that is based on Structured Query Language(SQL).</w:t>
+        <w:t>MYSQL is a Relational Database Management System(RDBMS) developed by Oracle that is based on Structured Query Language(SQL).</w:t>
       </w:r>
       <w:r>
         <w:rPr>
@@ -9195,25 +8997,7 @@
           <w:sz w:val="24"/>
           <w:szCs w:val="24"/>
         </w:rPr>
-        <w:t xml:space="preserve">Among those various available </w:t>
-      </w:r>
-      <w:proofErr w:type="gramStart"/>
-      <w:r>
-        <w:rPr>
-          <w:rFonts w:ascii="Times New Roman" w:hAnsi="Times New Roman" w:cs="Times New Roman"/>
-          <w:sz w:val="24"/>
-          <w:szCs w:val="24"/>
-        </w:rPr>
-        <w:t>models</w:t>
-      </w:r>
-      <w:proofErr w:type="gramEnd"/>
-      <w:r>
-        <w:rPr>
-          <w:rFonts w:ascii="Times New Roman" w:hAnsi="Times New Roman" w:cs="Times New Roman"/>
-          <w:sz w:val="24"/>
-          <w:szCs w:val="24"/>
-        </w:rPr>
-        <w:t xml:space="preserve"> we used Waterfall model for developing the system.</w:t>
+        <w:t>Among those various available models we used Waterfall model for developing the system.</w:t>
       </w:r>
       <w:r>
         <w:rPr>
@@ -9321,7 +9105,7 @@
                     <pic:cNvPicPr/>
                   </pic:nvPicPr>
                   <pic:blipFill>
-                    <a:blip r:embed="rId13">
+                    <a:blip r:embed="rId14">
                       <a:extLst>
                         <a:ext uri="{28A0092B-C50C-407E-A947-70E740481C1C}">
                           <a14:useLocalDpi xmlns:a14="http://schemas.microsoft.com/office/drawing/2010/main" val="0"/>
@@ -9415,8 +9199,47 @@
       <w:pPr>
         <w:rPr>
           <w:rFonts w:ascii="Times New Roman" w:hAnsi="Times New Roman" w:cs="Times New Roman"/>
-          <w:sz w:val="24"/>
-          <w:szCs w:val="24"/>
+          <w:b/>
+          <w:sz w:val="28"/>
+          <w:szCs w:val="28"/>
+        </w:rPr>
+      </w:pPr>
+      <w:r>
+        <w:rPr>
+          <w:rFonts w:ascii="Times New Roman" w:hAnsi="Times New Roman" w:cs="Times New Roman"/>
+          <w:b/>
+          <w:sz w:val="28"/>
+          <w:szCs w:val="28"/>
+        </w:rPr>
+        <w:lastRenderedPageBreak/>
+        <w:t>4.2 Testing</w:t>
+      </w:r>
+    </w:p>
+    <w:p>
+      <w:pPr>
+        <w:rPr>
+          <w:rFonts w:ascii="Times New Roman" w:hAnsi="Times New Roman" w:cs="Times New Roman"/>
+          <w:sz w:val="24"/>
+          <w:szCs w:val="24"/>
+        </w:rPr>
+      </w:pPr>
+      <w:r>
+        <w:rPr>
+          <w:rFonts w:ascii="Times New Roman" w:hAnsi="Times New Roman" w:cs="Times New Roman"/>
+          <w:sz w:val="24"/>
+          <w:szCs w:val="24"/>
+        </w:rPr>
+        <w:t>The testing phase of the software development lifecycle is where we focus on investiagion and discovery. During the testing phase,developers find out whether their code and programming work according to customer requirements.And while it’s not possible to solve all the failures we might find duinf the testing phase, it is possible to use the result from this phase to reduce the number of errors whithin the software program.</w:t>
+      </w:r>
+    </w:p>
+    <w:p>
+      <w:pPr>
+        <w:jc w:val="center"/>
+        <w:rPr>
+          <w:rFonts w:ascii="Times New Roman" w:hAnsi="Times New Roman" w:cs="Times New Roman"/>
+          <w:b/>
+          <w:sz w:val="28"/>
+          <w:szCs w:val="28"/>
         </w:rPr>
       </w:pPr>
     </w:p>
@@ -9551,7 +9374,7 @@
           <w:color w:val="000000" w:themeColor="text1"/>
         </w:rPr>
       </w:pPr>
-      <w:bookmarkStart w:id="22" w:name="_Toc99473002"/>
+      <w:bookmarkStart w:id="23" w:name="_Toc99473002"/>
       <w:r>
         <w:rPr>
           <w:rFonts w:ascii="Times New Roman" w:hAnsi="Times New Roman" w:cs="Times New Roman"/>
@@ -9560,7 +9383,7 @@
         </w:rPr>
         <w:t>4 References</w:t>
       </w:r>
-      <w:bookmarkEnd w:id="22"/>
+      <w:bookmarkEnd w:id="23"/>
     </w:p>
     <w:p>
       <w:pPr>
@@ -9614,34 +9437,24 @@
         </w:rPr>
         <w:t xml:space="preserve"> </w:t>
       </w:r>
-      <w:proofErr w:type="gramStart"/>
-      <w:r>
-        <w:rPr>
-          <w:rFonts w:ascii="Times New Roman" w:hAnsi="Times New Roman" w:cs="Times New Roman"/>
-          <w:sz w:val="24"/>
-          <w:szCs w:val="24"/>
-        </w:rPr>
-        <w:t>1992.[</w:t>
-      </w:r>
-      <w:proofErr w:type="gramEnd"/>
-      <w:r>
-        <w:rPr>
-          <w:rFonts w:ascii="Times New Roman" w:hAnsi="Times New Roman" w:cs="Times New Roman"/>
-          <w:sz w:val="24"/>
-          <w:szCs w:val="24"/>
-        </w:rPr>
-        <w:t>online].Available:]</w:t>
-      </w:r>
-    </w:p>
-    <w:p>
-      <w:pPr>
-        <w:rPr>
-          <w:rFonts w:ascii="Times New Roman" w:hAnsi="Times New Roman" w:cs="Times New Roman"/>
-          <w:sz w:val="24"/>
-          <w:szCs w:val="24"/>
-        </w:rPr>
-      </w:pPr>
-      <w:hyperlink r:id="rId14" w:history="1">
+      <w:r>
+        <w:rPr>
+          <w:rFonts w:ascii="Times New Roman" w:hAnsi="Times New Roman" w:cs="Times New Roman"/>
+          <w:sz w:val="24"/>
+          <w:szCs w:val="24"/>
+        </w:rPr>
+        <w:t>1992.[online].Available:]</w:t>
+      </w:r>
+    </w:p>
+    <w:p>
+      <w:pPr>
+        <w:rPr>
+          <w:rFonts w:ascii="Times New Roman" w:hAnsi="Times New Roman" w:cs="Times New Roman"/>
+          <w:sz w:val="24"/>
+          <w:szCs w:val="24"/>
+        </w:rPr>
+      </w:pPr>
+      <w:hyperlink r:id="rId15" w:history="1">
         <w:r>
           <w:rPr>
             <w:rStyle w:val="Hyperlink"/>
@@ -9667,25 +9480,7 @@
           <w:sz w:val="24"/>
           <w:szCs w:val="24"/>
         </w:rPr>
-        <w:t>[2 altexsoft,</w:t>
-      </w:r>
-      <w:proofErr w:type="gramStart"/>
-      <w:r>
-        <w:rPr>
-          <w:rFonts w:ascii="Times New Roman" w:hAnsi="Times New Roman" w:cs="Times New Roman"/>
-          <w:sz w:val="24"/>
-          <w:szCs w:val="24"/>
-        </w:rPr>
-        <w:t>2007.[</w:t>
-      </w:r>
-      <w:proofErr w:type="gramEnd"/>
-      <w:r>
-        <w:rPr>
-          <w:rFonts w:ascii="Times New Roman" w:hAnsi="Times New Roman" w:cs="Times New Roman"/>
-          <w:sz w:val="24"/>
-          <w:szCs w:val="24"/>
-        </w:rPr>
-        <w:t>online].Available]</w:t>
+        <w:t>[2 altexsoft,2007.[online].Available]</w:t>
       </w:r>
     </w:p>
     <w:p>
@@ -9725,7 +9520,7 @@
 </file>
 
 <file path=word/endnotes.xml><?xml version="1.0" encoding="utf-8"?>
-<w:endnotes xmlns:wpc="http://schemas.microsoft.com/office/word/2010/wordprocessingCanvas" xmlns:cx="http://schemas.microsoft.com/office/drawing/2014/chartex" xmlns:cx1="http://schemas.microsoft.com/office/drawing/2015/9/8/chartex" xmlns:cx2="http://schemas.microsoft.com/office/drawing/2015/10/21/chartex" xmlns:cx3="http://schemas.microsoft.com/office/drawing/2016/5/9/chartex" xmlns:cx4="http://schemas.microsoft.com/office/drawing/2016/5/10/chartex" xmlns:cx5="http://schemas.microsoft.com/office/drawing/2016/5/11/chartex" xmlns:cx6="http://schemas.microsoft.com/office/drawing/2016/5/12/chartex" xmlns:cx7="http://schemas.microsoft.com/office/drawing/2016/5/13/chartex" xmlns:cx8="http://schemas.microsoft.com/office/drawing/2016/5/14/chartex" xmlns:mc="http://schemas.openxmlformats.org/markup-compatibility/2006" xmlns:aink="http://schemas.microsoft.com/office/drawing/2016/ink" xmlns:am3d="http://schemas.microsoft.com/office/drawing/2017/model3d" xmlns:o="urn:schemas-microsoft-com:office:office" xmlns:oel="http://schemas.microsoft.com/office/2019/extlst" xmlns:r="http://schemas.openxmlformats.org/officeDocument/2006/relationships" xmlns:m="http://schemas.openxmlformats.org/officeDocument/2006/math" xmlns:v="urn:schemas-microsoft-com:vml" xmlns:wp14="http://schemas.microsoft.com/office/word/2010/wordprocessingDrawing" xmlns:wp="http://schemas.openxmlformats.org/drawingml/2006/wordprocessingDrawing" xmlns:w10="urn:schemas-microsoft-com:office:word" xmlns:w="http://schemas.openxmlformats.org/wordprocessingml/2006/main" xmlns:w14="http://schemas.microsoft.com/office/word/2010/wordml" xmlns:w15="http://schemas.microsoft.com/office/word/2012/wordml" xmlns:w16cex="http://schemas.microsoft.com/office/word/2018/wordml/cex" xmlns:w16cid="http://schemas.microsoft.com/office/word/2016/wordml/cid" xmlns:w16="http://schemas.microsoft.com/office/word/2018/wordml" xmlns:w16sdtdh="http://schemas.microsoft.com/office/word/2020/wordml/sdtdatahash" xmlns:w16se="http://schemas.microsoft.com/office/word/2015/wordml/symex" xmlns:wpg="http://schemas.microsoft.com/office/word/2010/wordprocessingGroup" xmlns:wpi="http://schemas.microsoft.com/office/word/2010/wordprocessingInk" xmlns:wne="http://schemas.microsoft.com/office/word/2006/wordml" xmlns:wps="http://schemas.microsoft.com/office/word/2010/wordprocessingShape" mc:Ignorable="w14 w15 w16se w16cid w16 w16cex w16sdtdh wp14">
+<w:endnotes xmlns:wpc="http://schemas.microsoft.com/office/word/2010/wordprocessingCanvas" xmlns:cx="http://schemas.microsoft.com/office/drawing/2014/chartex" xmlns:cx1="http://schemas.microsoft.com/office/drawing/2015/9/8/chartex" xmlns:mc="http://schemas.openxmlformats.org/markup-compatibility/2006" xmlns:o="urn:schemas-microsoft-com:office:office" xmlns:r="http://schemas.openxmlformats.org/officeDocument/2006/relationships" xmlns:m="http://schemas.openxmlformats.org/officeDocument/2006/math" xmlns:v="urn:schemas-microsoft-com:vml" xmlns:wp14="http://schemas.microsoft.com/office/word/2010/wordprocessingDrawing" xmlns:wp="http://schemas.openxmlformats.org/drawingml/2006/wordprocessingDrawing" xmlns:w10="urn:schemas-microsoft-com:office:word" xmlns:w="http://schemas.openxmlformats.org/wordprocessingml/2006/main" xmlns:w14="http://schemas.microsoft.com/office/word/2010/wordml" xmlns:w15="http://schemas.microsoft.com/office/word/2012/wordml" xmlns:w16se="http://schemas.microsoft.com/office/word/2015/wordml/symex" xmlns:wpg="http://schemas.microsoft.com/office/word/2010/wordprocessingGroup" xmlns:wpi="http://schemas.microsoft.com/office/word/2010/wordprocessingInk" xmlns:wne="http://schemas.microsoft.com/office/word/2006/wordml" xmlns:wps="http://schemas.microsoft.com/office/word/2010/wordprocessingShape" mc:Ignorable="w14 w15 w16se wp14">
   <w:endnote w:type="separator" w:id="-1">
     <w:p>
       <w:pPr>
@@ -9750,7 +9545,7 @@
 </file>
 
 <file path=word/footnotes.xml><?xml version="1.0" encoding="utf-8"?>
-<w:footnotes xmlns:wpc="http://schemas.microsoft.com/office/word/2010/wordprocessingCanvas" xmlns:cx="http://schemas.microsoft.com/office/drawing/2014/chartex" xmlns:cx1="http://schemas.microsoft.com/office/drawing/2015/9/8/chartex" xmlns:cx2="http://schemas.microsoft.com/office/drawing/2015/10/21/chartex" xmlns:cx3="http://schemas.microsoft.com/office/drawing/2016/5/9/chartex" xmlns:cx4="http://schemas.microsoft.com/office/drawing/2016/5/10/chartex" xmlns:cx5="http://schemas.microsoft.com/office/drawing/2016/5/11/chartex" xmlns:cx6="http://schemas.microsoft.com/office/drawing/2016/5/12/chartex" xmlns:cx7="http://schemas.microsoft.com/office/drawing/2016/5/13/chartex" xmlns:cx8="http://schemas.microsoft.com/office/drawing/2016/5/14/chartex" xmlns:mc="http://schemas.openxmlformats.org/markup-compatibility/2006" xmlns:aink="http://schemas.microsoft.com/office/drawing/2016/ink" xmlns:am3d="http://schemas.microsoft.com/office/drawing/2017/model3d" xmlns:o="urn:schemas-microsoft-com:office:office" xmlns:oel="http://schemas.microsoft.com/office/2019/extlst" xmlns:r="http://schemas.openxmlformats.org/officeDocument/2006/relationships" xmlns:m="http://schemas.openxmlformats.org/officeDocument/2006/math" xmlns:v="urn:schemas-microsoft-com:vml" xmlns:wp14="http://schemas.microsoft.com/office/word/2010/wordprocessingDrawing" xmlns:wp="http://schemas.openxmlformats.org/drawingml/2006/wordprocessingDrawing" xmlns:w10="urn:schemas-microsoft-com:office:word" xmlns:w="http://schemas.openxmlformats.org/wordprocessingml/2006/main" xmlns:w14="http://schemas.microsoft.com/office/word/2010/wordml" xmlns:w15="http://schemas.microsoft.com/office/word/2012/wordml" xmlns:w16cex="http://schemas.microsoft.com/office/word/2018/wordml/cex" xmlns:w16cid="http://schemas.microsoft.com/office/word/2016/wordml/cid" xmlns:w16="http://schemas.microsoft.com/office/word/2018/wordml" xmlns:w16sdtdh="http://schemas.microsoft.com/office/word/2020/wordml/sdtdatahash" xmlns:w16se="http://schemas.microsoft.com/office/word/2015/wordml/symex" xmlns:wpg="http://schemas.microsoft.com/office/word/2010/wordprocessingGroup" xmlns:wpi="http://schemas.microsoft.com/office/word/2010/wordprocessingInk" xmlns:wne="http://schemas.microsoft.com/office/word/2006/wordml" xmlns:wps="http://schemas.microsoft.com/office/word/2010/wordprocessingShape" mc:Ignorable="w14 w15 w16se w16cid w16 w16cex w16sdtdh wp14">
+<w:footnotes xmlns:wpc="http://schemas.microsoft.com/office/word/2010/wordprocessingCanvas" xmlns:cx="http://schemas.microsoft.com/office/drawing/2014/chartex" xmlns:cx1="http://schemas.microsoft.com/office/drawing/2015/9/8/chartex" xmlns:mc="http://schemas.openxmlformats.org/markup-compatibility/2006" xmlns:o="urn:schemas-microsoft-com:office:office" xmlns:r="http://schemas.openxmlformats.org/officeDocument/2006/relationships" xmlns:m="http://schemas.openxmlformats.org/officeDocument/2006/math" xmlns:v="urn:schemas-microsoft-com:vml" xmlns:wp14="http://schemas.microsoft.com/office/word/2010/wordprocessingDrawing" xmlns:wp="http://schemas.openxmlformats.org/drawingml/2006/wordprocessingDrawing" xmlns:w10="urn:schemas-microsoft-com:office:word" xmlns:w="http://schemas.openxmlformats.org/wordprocessingml/2006/main" xmlns:w14="http://schemas.microsoft.com/office/word/2010/wordml" xmlns:w15="http://schemas.microsoft.com/office/word/2012/wordml" xmlns:w16se="http://schemas.microsoft.com/office/word/2015/wordml/symex" xmlns:wpg="http://schemas.microsoft.com/office/word/2010/wordprocessingGroup" xmlns:wpi="http://schemas.microsoft.com/office/word/2010/wordprocessingInk" xmlns:wne="http://schemas.microsoft.com/office/word/2006/wordml" xmlns:wps="http://schemas.microsoft.com/office/word/2010/wordprocessingShape" mc:Ignorable="w14 w15 w16se wp14">
   <w:footnote w:type="separator" w:id="-1">
     <w:p>
       <w:pPr>
@@ -9775,7 +9570,7 @@
 </file>
 
 <file path=word/numbering.xml><?xml version="1.0" encoding="utf-8"?>
-<w:numbering xmlns:wpc="http://schemas.microsoft.com/office/word/2010/wordprocessingCanvas" xmlns:cx="http://schemas.microsoft.com/office/drawing/2014/chartex" xmlns:cx1="http://schemas.microsoft.com/office/drawing/2015/9/8/chartex" xmlns:cx2="http://schemas.microsoft.com/office/drawing/2015/10/21/chartex" xmlns:cx3="http://schemas.microsoft.com/office/drawing/2016/5/9/chartex" xmlns:cx4="http://schemas.microsoft.com/office/drawing/2016/5/10/chartex" xmlns:cx5="http://schemas.microsoft.com/office/drawing/2016/5/11/chartex" xmlns:cx6="http://schemas.microsoft.com/office/drawing/2016/5/12/chartex" xmlns:cx7="http://schemas.microsoft.com/office/drawing/2016/5/13/chartex" xmlns:cx8="http://schemas.microsoft.com/office/drawing/2016/5/14/chartex" xmlns:mc="http://schemas.openxmlformats.org/markup-compatibility/2006" xmlns:aink="http://schemas.microsoft.com/office/drawing/2016/ink" xmlns:am3d="http://schemas.microsoft.com/office/drawing/2017/model3d" xmlns:o="urn:schemas-microsoft-com:office:office" xmlns:oel="http://schemas.microsoft.com/office/2019/extlst" xmlns:r="http://schemas.openxmlformats.org/officeDocument/2006/relationships" xmlns:m="http://schemas.openxmlformats.org/officeDocument/2006/math" xmlns:v="urn:schemas-microsoft-com:vml" xmlns:wp14="http://schemas.microsoft.com/office/word/2010/wordprocessingDrawing" xmlns:wp="http://schemas.openxmlformats.org/drawingml/2006/wordprocessingDrawing" xmlns:w10="urn:schemas-microsoft-com:office:word" xmlns:w="http://schemas.openxmlformats.org/wordprocessingml/2006/main" xmlns:w14="http://schemas.microsoft.com/office/word/2010/wordml" xmlns:w15="http://schemas.microsoft.com/office/word/2012/wordml" xmlns:w16cex="http://schemas.microsoft.com/office/word/2018/wordml/cex" xmlns:w16cid="http://schemas.microsoft.com/office/word/2016/wordml/cid" xmlns:w16="http://schemas.microsoft.com/office/word/2018/wordml" xmlns:w16sdtdh="http://schemas.microsoft.com/office/word/2020/wordml/sdtdatahash" xmlns:w16se="http://schemas.microsoft.com/office/word/2015/wordml/symex" xmlns:wpg="http://schemas.microsoft.com/office/word/2010/wordprocessingGroup" xmlns:wpi="http://schemas.microsoft.com/office/word/2010/wordprocessingInk" xmlns:wne="http://schemas.microsoft.com/office/word/2006/wordml" xmlns:wps="http://schemas.microsoft.com/office/word/2010/wordprocessingShape" mc:Ignorable="w14 w15 w16se w16cid w16 w16cex w16sdtdh wp14">
+<w:numbering xmlns:wpc="http://schemas.microsoft.com/office/word/2010/wordprocessingCanvas" xmlns:cx="http://schemas.microsoft.com/office/drawing/2014/chartex" xmlns:cx1="http://schemas.microsoft.com/office/drawing/2015/9/8/chartex" xmlns:mc="http://schemas.openxmlformats.org/markup-compatibility/2006" xmlns:o="urn:schemas-microsoft-com:office:office" xmlns:r="http://schemas.openxmlformats.org/officeDocument/2006/relationships" xmlns:m="http://schemas.openxmlformats.org/officeDocument/2006/math" xmlns:v="urn:schemas-microsoft-com:vml" xmlns:wp14="http://schemas.microsoft.com/office/word/2010/wordprocessingDrawing" xmlns:wp="http://schemas.openxmlformats.org/drawingml/2006/wordprocessingDrawing" xmlns:w10="urn:schemas-microsoft-com:office:word" xmlns:w="http://schemas.openxmlformats.org/wordprocessingml/2006/main" xmlns:w14="http://schemas.microsoft.com/office/word/2010/wordml" xmlns:w15="http://schemas.microsoft.com/office/word/2012/wordml" xmlns:w16se="http://schemas.microsoft.com/office/word/2015/wordml/symex" xmlns:wpg="http://schemas.microsoft.com/office/word/2010/wordprocessingGroup" xmlns:wpi="http://schemas.microsoft.com/office/word/2010/wordprocessingInk" xmlns:wne="http://schemas.microsoft.com/office/word/2006/wordml" xmlns:wps="http://schemas.microsoft.com/office/word/2010/wordprocessingShape" mc:Ignorable="w14 w15 w16se wp14">
   <w:abstractNum w:abstractNumId="0" w15:restartNumberingAfterBreak="0">
     <w:nsid w:val="01704758"/>
     <w:multiLevelType w:val="multilevel"/>
@@ -13971,125 +13766,125 @@
       </w:rPr>
     </w:lvl>
   </w:abstractNum>
-  <w:num w:numId="1" w16cid:durableId="658074780">
+  <w:num w:numId="1">
     <w:abstractNumId w:val="9"/>
   </w:num>
-  <w:num w:numId="2" w16cid:durableId="1237395010">
+  <w:num w:numId="2">
     <w:abstractNumId w:val="33"/>
   </w:num>
-  <w:num w:numId="3" w16cid:durableId="507209811">
+  <w:num w:numId="3">
     <w:abstractNumId w:val="30"/>
   </w:num>
-  <w:num w:numId="4" w16cid:durableId="728186512">
+  <w:num w:numId="4">
     <w:abstractNumId w:val="14"/>
   </w:num>
-  <w:num w:numId="5" w16cid:durableId="1150559163">
+  <w:num w:numId="5">
     <w:abstractNumId w:val="1"/>
   </w:num>
-  <w:num w:numId="6" w16cid:durableId="189492189">
+  <w:num w:numId="6">
     <w:abstractNumId w:val="21"/>
   </w:num>
-  <w:num w:numId="7" w16cid:durableId="700742750">
+  <w:num w:numId="7">
     <w:abstractNumId w:val="8"/>
   </w:num>
-  <w:num w:numId="8" w16cid:durableId="1788113003">
+  <w:num w:numId="8">
     <w:abstractNumId w:val="20"/>
   </w:num>
-  <w:num w:numId="9" w16cid:durableId="1035813162">
+  <w:num w:numId="9">
     <w:abstractNumId w:val="17"/>
   </w:num>
-  <w:num w:numId="10" w16cid:durableId="1277442815">
+  <w:num w:numId="10">
     <w:abstractNumId w:val="26"/>
   </w:num>
-  <w:num w:numId="11" w16cid:durableId="1847943589">
+  <w:num w:numId="11">
     <w:abstractNumId w:val="28"/>
   </w:num>
-  <w:num w:numId="12" w16cid:durableId="1898004844">
+  <w:num w:numId="12">
     <w:abstractNumId w:val="35"/>
   </w:num>
-  <w:num w:numId="13" w16cid:durableId="1284654745">
+  <w:num w:numId="13">
     <w:abstractNumId w:val="7"/>
   </w:num>
-  <w:num w:numId="14" w16cid:durableId="1344210373">
+  <w:num w:numId="14">
     <w:abstractNumId w:val="31"/>
   </w:num>
-  <w:num w:numId="15" w16cid:durableId="2128816560">
+  <w:num w:numId="15">
     <w:abstractNumId w:val="27"/>
   </w:num>
-  <w:num w:numId="16" w16cid:durableId="912812768">
+  <w:num w:numId="16">
     <w:abstractNumId w:val="18"/>
   </w:num>
-  <w:num w:numId="17" w16cid:durableId="468090520">
+  <w:num w:numId="17">
     <w:abstractNumId w:val="13"/>
   </w:num>
-  <w:num w:numId="18" w16cid:durableId="828793581">
+  <w:num w:numId="18">
     <w:abstractNumId w:val="29"/>
   </w:num>
-  <w:num w:numId="19" w16cid:durableId="1284455925">
+  <w:num w:numId="19">
     <w:abstractNumId w:val="15"/>
   </w:num>
-  <w:num w:numId="20" w16cid:durableId="345521406">
+  <w:num w:numId="20">
     <w:abstractNumId w:val="19"/>
   </w:num>
-  <w:num w:numId="21" w16cid:durableId="637691632">
+  <w:num w:numId="21">
     <w:abstractNumId w:val="16"/>
   </w:num>
-  <w:num w:numId="22" w16cid:durableId="549073591">
+  <w:num w:numId="22">
     <w:abstractNumId w:val="32"/>
   </w:num>
-  <w:num w:numId="23" w16cid:durableId="1585411671">
+  <w:num w:numId="23">
     <w:abstractNumId w:val="6"/>
   </w:num>
-  <w:num w:numId="24" w16cid:durableId="1891842123">
+  <w:num w:numId="24">
     <w:abstractNumId w:val="37"/>
   </w:num>
-  <w:num w:numId="25" w16cid:durableId="1254508932">
+  <w:num w:numId="25">
     <w:abstractNumId w:val="24"/>
   </w:num>
-  <w:num w:numId="26" w16cid:durableId="2052071451">
+  <w:num w:numId="26">
     <w:abstractNumId w:val="3"/>
   </w:num>
-  <w:num w:numId="27" w16cid:durableId="1582443335">
+  <w:num w:numId="27">
     <w:abstractNumId w:val="36"/>
   </w:num>
-  <w:num w:numId="28" w16cid:durableId="815151587">
+  <w:num w:numId="28">
     <w:abstractNumId w:val="23"/>
   </w:num>
-  <w:num w:numId="29" w16cid:durableId="1415396456">
+  <w:num w:numId="29">
     <w:abstractNumId w:val="22"/>
   </w:num>
-  <w:num w:numId="30" w16cid:durableId="1813476397">
+  <w:num w:numId="30">
     <w:abstractNumId w:val="11"/>
   </w:num>
-  <w:num w:numId="31" w16cid:durableId="1798064542">
+  <w:num w:numId="31">
     <w:abstractNumId w:val="0"/>
   </w:num>
-  <w:num w:numId="32" w16cid:durableId="1628705827">
+  <w:num w:numId="32">
     <w:abstractNumId w:val="12"/>
   </w:num>
-  <w:num w:numId="33" w16cid:durableId="1061714841">
+  <w:num w:numId="33">
     <w:abstractNumId w:val="4"/>
   </w:num>
-  <w:num w:numId="34" w16cid:durableId="629215675">
+  <w:num w:numId="34">
     <w:abstractNumId w:val="34"/>
   </w:num>
-  <w:num w:numId="35" w16cid:durableId="144054709">
+  <w:num w:numId="35">
     <w:abstractNumId w:val="5"/>
   </w:num>
-  <w:num w:numId="36" w16cid:durableId="796026868">
+  <w:num w:numId="36">
     <w:abstractNumId w:val="25"/>
   </w:num>
-  <w:num w:numId="37" w16cid:durableId="401174208">
+  <w:num w:numId="37">
     <w:abstractNumId w:val="2"/>
   </w:num>
-  <w:num w:numId="38" w16cid:durableId="1688169904">
+  <w:num w:numId="38">
     <w:abstractNumId w:val="10"/>
   </w:num>
 </w:numbering>
 </file>
 
 <file path=word/styles.xml><?xml version="1.0" encoding="utf-8"?>
-<w:styles xmlns:mc="http://schemas.openxmlformats.org/markup-compatibility/2006" xmlns:r="http://schemas.openxmlformats.org/officeDocument/2006/relationships" xmlns:w="http://schemas.openxmlformats.org/wordprocessingml/2006/main" xmlns:w14="http://schemas.microsoft.com/office/word/2010/wordml" xmlns:w15="http://schemas.microsoft.com/office/word/2012/wordml" xmlns:w16cex="http://schemas.microsoft.com/office/word/2018/wordml/cex" xmlns:w16cid="http://schemas.microsoft.com/office/word/2016/wordml/cid" xmlns:w16="http://schemas.microsoft.com/office/word/2018/wordml" xmlns:w16sdtdh="http://schemas.microsoft.com/office/word/2020/wordml/sdtdatahash" xmlns:w16se="http://schemas.microsoft.com/office/word/2015/wordml/symex" mc:Ignorable="w14 w15 w16se w16cid w16 w16cex w16sdtdh">
+<w:styles xmlns:mc="http://schemas.openxmlformats.org/markup-compatibility/2006" xmlns:r="http://schemas.openxmlformats.org/officeDocument/2006/relationships" xmlns:w="http://schemas.openxmlformats.org/wordprocessingml/2006/main" xmlns:w14="http://schemas.microsoft.com/office/word/2010/wordml" xmlns:w15="http://schemas.microsoft.com/office/word/2012/wordml" xmlns:w16se="http://schemas.microsoft.com/office/word/2015/wordml/symex" mc:Ignorable="w14 w15 w16se">
   <w:docDefaults>
     <w:rPrDefault>
       <w:rPr>
@@ -14105,7 +13900,7 @@
       </w:pPr>
     </w:pPrDefault>
   </w:docDefaults>
-  <w:latentStyles w:defLockedState="0" w:defUIPriority="99" w:defSemiHidden="0" w:defUnhideWhenUsed="0" w:defQFormat="0" w:count="376">
+  <w:latentStyles w:defLockedState="0" w:defUIPriority="99" w:defSemiHidden="0" w:defUnhideWhenUsed="0" w:defQFormat="0" w:count="371">
     <w:lsdException w:name="Normal" w:uiPriority="0" w:qFormat="1"/>
     <w:lsdException w:name="heading 1" w:uiPriority="9" w:qFormat="1"/>
     <w:lsdException w:name="heading 2" w:semiHidden="1" w:uiPriority="9" w:unhideWhenUsed="1" w:qFormat="1"/>
@@ -14211,6 +14006,7 @@
     <w:lsdException w:name="HTML Sample" w:semiHidden="1" w:unhideWhenUsed="1"/>
     <w:lsdException w:name="HTML Typewriter" w:semiHidden="1" w:unhideWhenUsed="1"/>
     <w:lsdException w:name="HTML Variable" w:semiHidden="1" w:unhideWhenUsed="1"/>
+    <w:lsdException w:name="Normal Table" w:semiHidden="1" w:unhideWhenUsed="1"/>
     <w:lsdException w:name="annotation subject" w:semiHidden="1" w:unhideWhenUsed="1"/>
     <w:lsdException w:name="No List" w:semiHidden="1" w:unhideWhenUsed="1"/>
     <w:lsdException w:name="Outline List 1" w:semiHidden="1" w:unhideWhenUsed="1"/>
@@ -14253,8 +14049,11 @@
     <w:lsdException w:name="Table Contemporary" w:semiHidden="1" w:unhideWhenUsed="1"/>
     <w:lsdException w:name="Table Elegant" w:semiHidden="1" w:unhideWhenUsed="1"/>
     <w:lsdException w:name="Table Professional" w:semiHidden="1" w:unhideWhenUsed="1"/>
+    <w:lsdException w:name="Table Subtle 1" w:semiHidden="1" w:unhideWhenUsed="1"/>
     <w:lsdException w:name="Table Subtle 2" w:semiHidden="1" w:unhideWhenUsed="1"/>
     <w:lsdException w:name="Table Web 1" w:semiHidden="1" w:unhideWhenUsed="1"/>
+    <w:lsdException w:name="Table Web 2" w:semiHidden="1" w:unhideWhenUsed="1"/>
+    <w:lsdException w:name="Table Web 3" w:semiHidden="1" w:unhideWhenUsed="1"/>
     <w:lsdException w:name="Balloon Text" w:semiHidden="1" w:unhideWhenUsed="1"/>
     <w:lsdException w:name="Table Grid" w:uiPriority="39"/>
     <w:lsdException w:name="Table Theme" w:semiHidden="1" w:unhideWhenUsed="1"/>
@@ -14473,11 +14272,6 @@
     <w:lsdException w:name="List Table 5 Dark Accent 6" w:uiPriority="50"/>
     <w:lsdException w:name="List Table 6 Colorful Accent 6" w:uiPriority="51"/>
     <w:lsdException w:name="List Table 7 Colorful Accent 6" w:uiPriority="52"/>
-    <w:lsdException w:name="Mention" w:semiHidden="1" w:unhideWhenUsed="1"/>
-    <w:lsdException w:name="Smart Hyperlink" w:semiHidden="1" w:unhideWhenUsed="1"/>
-    <w:lsdException w:name="Hashtag" w:semiHidden="1" w:unhideWhenUsed="1"/>
-    <w:lsdException w:name="Unresolved Mention" w:semiHidden="1" w:unhideWhenUsed="1"/>
-    <w:lsdException w:name="Smart Link" w:semiHidden="1" w:unhideWhenUsed="1"/>
   </w:latentStyles>
   <w:style w:type="paragraph" w:default="1" w:styleId="Normal">
     <w:name w:val="Normal"/>
@@ -15209,7 +15003,7 @@
 </file>
 
 <file path=customXml/itemProps1.xml><?xml version="1.0" encoding="utf-8"?>
-<ds:datastoreItem xmlns:ds="http://schemas.openxmlformats.org/officeDocument/2006/customXml" ds:itemID="{A6C7AC3C-6FA6-4E58-BAE2-67AA01D10E1C}">
+<ds:datastoreItem xmlns:ds="http://schemas.openxmlformats.org/officeDocument/2006/customXml" ds:itemID="{E8041590-2A40-4117-8D2C-959AD926C188}">
   <ds:schemaRefs>
     <ds:schemaRef ds:uri="http://schemas.openxmlformats.org/officeDocument/2006/bibliography"/>
   </ds:schemaRefs>

</xml_diff>